<commit_message>
Sprint planning - sprint goals
</commit_message>
<xml_diff>
--- a/Laporan Perangkat Lunak UTS.docx
+++ b/Laporan Perangkat Lunak UTS.docx
@@ -1,6 +1,6 @@
 
 <file path=word/document.xml><?xml version="1.0" encoding="utf-8"?>
-<w:document xmlns:wpc="http://schemas.microsoft.com/office/word/2010/wordprocessingCanvas" xmlns:cx="http://schemas.microsoft.com/office/drawing/2014/chartex" xmlns:cx1="http://schemas.microsoft.com/office/drawing/2015/9/8/chartex" xmlns:cx2="http://schemas.microsoft.com/office/drawing/2015/10/21/chartex" xmlns:cx3="http://schemas.microsoft.com/office/drawing/2016/5/9/chartex" xmlns:cx4="http://schemas.microsoft.com/office/drawing/2016/5/10/chartex" xmlns:cx5="http://schemas.microsoft.com/office/drawing/2016/5/11/chartex" xmlns:cx6="http://schemas.microsoft.com/office/drawing/2016/5/12/chartex" xmlns:cx7="http://schemas.microsoft.com/office/drawing/2016/5/13/chartex" xmlns:cx8="http://schemas.microsoft.com/office/drawing/2016/5/14/chartex" xmlns:mc="http://schemas.openxmlformats.org/markup-compatibility/2006" xmlns:aink="http://schemas.microsoft.com/office/drawing/2016/ink" xmlns:am3d="http://schemas.microsoft.com/office/drawing/2017/model3d" xmlns:o="urn:schemas-microsoft-com:office:office" xmlns:r="http://schemas.openxmlformats.org/officeDocument/2006/relationships" xmlns:m="http://schemas.openxmlformats.org/officeDocument/2006/math" xmlns:v="urn:schemas-microsoft-com:vml" xmlns:wp14="http://schemas.microsoft.com/office/word/2010/wordprocessingDrawing" xmlns:wp="http://schemas.openxmlformats.org/drawingml/2006/wordprocessingDrawing" xmlns:w10="urn:schemas-microsoft-com:office:word" xmlns:w="http://schemas.openxmlformats.org/wordprocessingml/2006/main" xmlns:w14="http://schemas.microsoft.com/office/word/2010/wordml" xmlns:w15="http://schemas.microsoft.com/office/word/2012/wordml" xmlns:w16cid="http://schemas.microsoft.com/office/word/2016/wordml/cid" xmlns:w16se="http://schemas.microsoft.com/office/word/2015/wordml/symex" xmlns:wpg="http://schemas.microsoft.com/office/word/2010/wordprocessingGroup" xmlns:wpi="http://schemas.microsoft.com/office/word/2010/wordprocessingInk" xmlns:wne="http://schemas.microsoft.com/office/word/2006/wordml" xmlns:wps="http://schemas.microsoft.com/office/word/2010/wordprocessingShape" mc:Ignorable="w14 w15 w16se w16cid wp14">
+<w:document xmlns:wpc="http://schemas.microsoft.com/office/word/2010/wordprocessingCanvas" xmlns:cx="http://schemas.microsoft.com/office/drawing/2014/chartex" xmlns:cx1="http://schemas.microsoft.com/office/drawing/2015/9/8/chartex" xmlns:cx2="http://schemas.microsoft.com/office/drawing/2015/10/21/chartex" xmlns:cx3="http://schemas.microsoft.com/office/drawing/2016/5/9/chartex" xmlns:cx4="http://schemas.microsoft.com/office/drawing/2016/5/10/chartex" xmlns:cx5="http://schemas.microsoft.com/office/drawing/2016/5/11/chartex" xmlns:cx6="http://schemas.microsoft.com/office/drawing/2016/5/12/chartex" xmlns:cx7="http://schemas.microsoft.com/office/drawing/2016/5/13/chartex" xmlns:cx8="http://schemas.microsoft.com/office/drawing/2016/5/14/chartex" xmlns:mc="http://schemas.openxmlformats.org/markup-compatibility/2006" xmlns:aink="http://schemas.microsoft.com/office/drawing/2016/ink" xmlns:am3d="http://schemas.microsoft.com/office/drawing/2017/model3d" xmlns:o="urn:schemas-microsoft-com:office:office" xmlns:oel="http://schemas.microsoft.com/office/2019/extlst" xmlns:r="http://schemas.openxmlformats.org/officeDocument/2006/relationships" xmlns:m="http://schemas.openxmlformats.org/officeDocument/2006/math" xmlns:v="urn:schemas-microsoft-com:vml" xmlns:wp14="http://schemas.microsoft.com/office/word/2010/wordprocessingDrawing" xmlns:wp="http://schemas.openxmlformats.org/drawingml/2006/wordprocessingDrawing" xmlns:w10="urn:schemas-microsoft-com:office:word" xmlns:w="http://schemas.openxmlformats.org/wordprocessingml/2006/main" xmlns:w14="http://schemas.microsoft.com/office/word/2010/wordml" xmlns:w15="http://schemas.microsoft.com/office/word/2012/wordml" xmlns:w16cex="http://schemas.microsoft.com/office/word/2018/wordml/cex" xmlns:w16cid="http://schemas.microsoft.com/office/word/2016/wordml/cid" xmlns:w16="http://schemas.microsoft.com/office/word/2018/wordml" xmlns:w16du="http://schemas.microsoft.com/office/word/2023/wordml/word16du" xmlns:w16sdtdh="http://schemas.microsoft.com/office/word/2020/wordml/sdtdatahash" xmlns:w16se="http://schemas.microsoft.com/office/word/2015/wordml/symex" xmlns:wpg="http://schemas.microsoft.com/office/word/2010/wordprocessingGroup" xmlns:wpi="http://schemas.microsoft.com/office/word/2010/wordprocessingInk" xmlns:wne="http://schemas.microsoft.com/office/word/2006/wordml" xmlns:wps="http://schemas.microsoft.com/office/word/2010/wordprocessingShape" mc:Ignorable="w14 w15 w16se w16cid w16 w16cex w16sdtdh wp14">
   <w:body>
     <w:p>
       <w:pPr>
@@ -353,20 +353,8 @@
           <w:szCs w:val="28"/>
           <w:lang w:eastAsia="en-ID"/>
         </w:rPr>
-        <w:t xml:space="preserve">211110656 - Nabila Zahra </w:t>
-      </w:r>
-      <w:proofErr w:type="spellStart"/>
-      <w:r>
-        <w:rPr>
-          <w:rFonts w:ascii="Times New Roman" w:eastAsia="Times New Roman" w:hAnsi="Times New Roman" w:cs="Times New Roman"/>
-          <w:b/>
-          <w:sz w:val="28"/>
-          <w:szCs w:val="28"/>
-          <w:lang w:eastAsia="en-ID"/>
-        </w:rPr>
-        <w:t>Lubis</w:t>
-      </w:r>
-      <w:proofErr w:type="spellEnd"/>
+        <w:t>211110656 - Nabila Zahra Lubis</w:t>
+      </w:r>
     </w:p>
     <w:p>
       <w:pPr>
@@ -582,20 +570,12 @@
           <w:rFonts w:cs="Times New Roman"/>
         </w:rPr>
       </w:pPr>
-      <w:proofErr w:type="spellStart"/>
       <w:r>
         <w:rPr>
           <w:rFonts w:cs="Times New Roman"/>
         </w:rPr>
         <w:lastRenderedPageBreak/>
-        <w:t>Latar</w:t>
-      </w:r>
-      <w:proofErr w:type="spellEnd"/>
-      <w:r>
-        <w:rPr>
-          <w:rFonts w:cs="Times New Roman"/>
-        </w:rPr>
-        <w:t xml:space="preserve"> </w:t>
+        <w:t xml:space="preserve">Latar </w:t>
       </w:r>
       <w:proofErr w:type="spellStart"/>
       <w:r>
@@ -695,25 +675,7 @@
           <w:sz w:val="24"/>
           <w:szCs w:val="24"/>
         </w:rPr>
-        <w:t xml:space="preserve"> yang </w:t>
-      </w:r>
-      <w:proofErr w:type="spellStart"/>
-      <w:r>
-        <w:rPr>
-          <w:rFonts w:ascii="Times New Roman" w:hAnsi="Times New Roman" w:cs="Times New Roman"/>
-          <w:sz w:val="24"/>
-          <w:szCs w:val="24"/>
-        </w:rPr>
-        <w:t>sangat</w:t>
-      </w:r>
-      <w:proofErr w:type="spellEnd"/>
-      <w:r>
-        <w:rPr>
-          <w:rFonts w:ascii="Times New Roman" w:hAnsi="Times New Roman" w:cs="Times New Roman"/>
-          <w:sz w:val="24"/>
-          <w:szCs w:val="24"/>
-        </w:rPr>
-        <w:t xml:space="preserve"> </w:t>
+        <w:t xml:space="preserve"> yang sangat </w:t>
       </w:r>
       <w:proofErr w:type="spellStart"/>
       <w:r>
@@ -3292,7 +3254,10 @@
         <w:ind w:left="357" w:firstLine="363"/>
         <w:jc w:val="both"/>
         <w:rPr>
-          <w:rFonts w:ascii="Times New Roman" w:hAnsi="Times New Roman" w:cs="Times New Roman"/>
+          <w:rFonts w:ascii="Times New Roman" w:eastAsia="Times New Roman" w:hAnsi="Times New Roman" w:cs="Times New Roman"/>
+          <w:b/>
+          <w:sz w:val="24"/>
+          <w:szCs w:val="24"/>
         </w:rPr>
       </w:pPr>
       <w:proofErr w:type="spellStart"/>
@@ -3585,10 +3550,3037 @@
     </w:p>
     <w:p>
       <w:pPr>
+        <w:spacing w:before="240" w:after="240" w:line="360" w:lineRule="auto"/>
+        <w:ind w:left="357" w:firstLine="363"/>
+        <w:jc w:val="both"/>
+        <w:rPr>
+          <w:rFonts w:ascii="Times New Roman" w:hAnsi="Times New Roman" w:cs="Times New Roman"/>
+        </w:rPr>
+      </w:pPr>
+    </w:p>
+    <w:p>
+      <w:pPr>
+        <w:spacing w:before="240" w:after="240" w:line="360" w:lineRule="auto"/>
+        <w:ind w:left="357" w:firstLine="363"/>
+        <w:jc w:val="both"/>
+        <w:rPr>
+          <w:rFonts w:ascii="Times New Roman" w:hAnsi="Times New Roman" w:cs="Times New Roman"/>
+        </w:rPr>
+      </w:pPr>
+    </w:p>
+    <w:p>
+      <w:pPr>
+        <w:spacing w:before="240" w:after="240" w:line="360" w:lineRule="auto"/>
+        <w:ind w:left="357" w:firstLine="363"/>
+        <w:jc w:val="both"/>
+        <w:rPr>
+          <w:rFonts w:ascii="Times New Roman" w:hAnsi="Times New Roman" w:cs="Times New Roman"/>
+        </w:rPr>
+      </w:pPr>
+    </w:p>
+    <w:p>
+      <w:pPr>
+        <w:spacing w:before="240" w:after="240" w:line="360" w:lineRule="auto"/>
+        <w:ind w:left="357" w:firstLine="363"/>
+        <w:jc w:val="both"/>
+        <w:rPr>
+          <w:rFonts w:ascii="Times New Roman" w:hAnsi="Times New Roman" w:cs="Times New Roman"/>
+        </w:rPr>
+      </w:pPr>
+    </w:p>
+    <w:p>
+      <w:pPr>
+        <w:spacing w:before="240" w:after="240" w:line="360" w:lineRule="auto"/>
+        <w:ind w:left="357" w:firstLine="363"/>
+        <w:jc w:val="both"/>
+        <w:rPr>
+          <w:rFonts w:ascii="Times New Roman" w:hAnsi="Times New Roman" w:cs="Times New Roman"/>
+        </w:rPr>
+      </w:pPr>
+    </w:p>
+    <w:p>
+      <w:pPr>
+        <w:spacing w:before="240" w:after="240" w:line="360" w:lineRule="auto"/>
+        <w:ind w:left="357" w:firstLine="363"/>
+        <w:jc w:val="both"/>
+        <w:rPr>
+          <w:rFonts w:ascii="Times New Roman" w:hAnsi="Times New Roman" w:cs="Times New Roman"/>
+        </w:rPr>
+      </w:pPr>
+    </w:p>
+    <w:p>
+      <w:pPr>
+        <w:pStyle w:val="Heading1"/>
+        <w:numPr>
+          <w:ilvl w:val="0"/>
+          <w:numId w:val="4"/>
+        </w:numPr>
+        <w:tabs>
+          <w:tab w:val="num" w:pos="360"/>
+          <w:tab w:val="left" w:pos="841"/>
+        </w:tabs>
+        <w:ind w:left="0" w:firstLine="0"/>
+        <w:rPr>
+          <w:rFonts w:eastAsia="Times New Roman" w:cs="Times New Roman"/>
+          <w:lang w:val="id"/>
+        </w:rPr>
+      </w:pPr>
+      <w:r>
+        <w:rPr>
+          <w:rFonts w:eastAsia="Times New Roman" w:cs="Times New Roman"/>
+          <w:lang w:val="id"/>
+        </w:rPr>
+        <w:lastRenderedPageBreak/>
+        <w:t>Sprint Planning</w:t>
+      </w:r>
+    </w:p>
+    <w:p>
+      <w:pPr>
         <w:pStyle w:val="ListParagraph"/>
-      </w:pPr>
-      <w:bookmarkStart w:id="0" w:name="_GoBack"/>
-      <w:bookmarkEnd w:id="0"/>
+        <w:spacing w:line="360" w:lineRule="auto"/>
+        <w:ind w:left="360" w:firstLine="720"/>
+        <w:jc w:val="both"/>
+        <w:rPr>
+          <w:rFonts w:ascii="Times New Roman" w:hAnsi="Times New Roman" w:cs="Times New Roman"/>
+          <w:sz w:val="24"/>
+          <w:szCs w:val="24"/>
+          <w:lang w:val="en-US"/>
+        </w:rPr>
+      </w:pPr>
+      <w:proofErr w:type="spellStart"/>
+      <w:r>
+        <w:rPr>
+          <w:rFonts w:ascii="Times New Roman" w:hAnsi="Times New Roman" w:cs="Times New Roman"/>
+          <w:sz w:val="24"/>
+          <w:szCs w:val="24"/>
+          <w:lang w:val="en-US"/>
+        </w:rPr>
+        <w:t>Perancangan</w:t>
+      </w:r>
+      <w:proofErr w:type="spellEnd"/>
+      <w:r>
+        <w:rPr>
+          <w:rFonts w:ascii="Times New Roman" w:hAnsi="Times New Roman" w:cs="Times New Roman"/>
+          <w:sz w:val="24"/>
+          <w:szCs w:val="24"/>
+          <w:lang w:val="en-US"/>
+        </w:rPr>
+        <w:t xml:space="preserve"> </w:t>
+      </w:r>
+      <w:proofErr w:type="spellStart"/>
+      <w:r>
+        <w:rPr>
+          <w:rFonts w:ascii="Times New Roman" w:hAnsi="Times New Roman" w:cs="Times New Roman"/>
+          <w:sz w:val="24"/>
+          <w:szCs w:val="24"/>
+          <w:lang w:val="en-US"/>
+        </w:rPr>
+        <w:t>desain</w:t>
+      </w:r>
+      <w:proofErr w:type="spellEnd"/>
+      <w:r>
+        <w:rPr>
+          <w:rFonts w:ascii="Times New Roman" w:hAnsi="Times New Roman" w:cs="Times New Roman"/>
+          <w:sz w:val="24"/>
+          <w:szCs w:val="24"/>
+          <w:lang w:val="en-US"/>
+        </w:rPr>
+        <w:t xml:space="preserve"> website </w:t>
+      </w:r>
+      <w:proofErr w:type="spellStart"/>
+      <w:r>
+        <w:rPr>
+          <w:rFonts w:ascii="Times New Roman" w:hAnsi="Times New Roman" w:cs="Times New Roman"/>
+          <w:sz w:val="24"/>
+          <w:szCs w:val="24"/>
+          <w:lang w:val="en-US"/>
+        </w:rPr>
+        <w:t>ini</w:t>
+      </w:r>
+      <w:proofErr w:type="spellEnd"/>
+      <w:r>
+        <w:rPr>
+          <w:rFonts w:ascii="Times New Roman" w:hAnsi="Times New Roman" w:cs="Times New Roman"/>
+          <w:sz w:val="24"/>
+          <w:szCs w:val="24"/>
+          <w:lang w:val="en-US"/>
+        </w:rPr>
+        <w:t xml:space="preserve"> </w:t>
+      </w:r>
+      <w:proofErr w:type="spellStart"/>
+      <w:r>
+        <w:rPr>
+          <w:rFonts w:ascii="Times New Roman" w:hAnsi="Times New Roman" w:cs="Times New Roman"/>
+          <w:sz w:val="24"/>
+          <w:szCs w:val="24"/>
+          <w:lang w:val="en-US"/>
+        </w:rPr>
+        <w:t>direncanakan</w:t>
+      </w:r>
+      <w:proofErr w:type="spellEnd"/>
+      <w:r>
+        <w:rPr>
+          <w:rFonts w:ascii="Times New Roman" w:hAnsi="Times New Roman" w:cs="Times New Roman"/>
+          <w:sz w:val="24"/>
+          <w:szCs w:val="24"/>
+          <w:lang w:val="en-US"/>
+        </w:rPr>
+        <w:t xml:space="preserve"> </w:t>
+      </w:r>
+      <w:proofErr w:type="spellStart"/>
+      <w:r>
+        <w:rPr>
+          <w:rFonts w:ascii="Times New Roman" w:hAnsi="Times New Roman" w:cs="Times New Roman"/>
+          <w:sz w:val="24"/>
+          <w:szCs w:val="24"/>
+          <w:lang w:val="en-US"/>
+        </w:rPr>
+        <w:t>akan</w:t>
+      </w:r>
+      <w:proofErr w:type="spellEnd"/>
+      <w:r>
+        <w:rPr>
+          <w:rFonts w:ascii="Times New Roman" w:hAnsi="Times New Roman" w:cs="Times New Roman"/>
+          <w:sz w:val="24"/>
+          <w:szCs w:val="24"/>
+          <w:lang w:val="en-US"/>
+        </w:rPr>
+        <w:t xml:space="preserve"> </w:t>
+      </w:r>
+      <w:proofErr w:type="spellStart"/>
+      <w:r>
+        <w:rPr>
+          <w:rFonts w:ascii="Times New Roman" w:hAnsi="Times New Roman" w:cs="Times New Roman"/>
+          <w:sz w:val="24"/>
+          <w:szCs w:val="24"/>
+          <w:lang w:val="en-US"/>
+        </w:rPr>
+        <w:t>berjalan</w:t>
+      </w:r>
+      <w:proofErr w:type="spellEnd"/>
+      <w:r>
+        <w:rPr>
+          <w:rFonts w:ascii="Times New Roman" w:hAnsi="Times New Roman" w:cs="Times New Roman"/>
+          <w:sz w:val="24"/>
+          <w:szCs w:val="24"/>
+          <w:lang w:val="en-US"/>
+        </w:rPr>
+        <w:t xml:space="preserve"> </w:t>
+      </w:r>
+      <w:proofErr w:type="spellStart"/>
+      <w:r>
+        <w:rPr>
+          <w:rFonts w:ascii="Times New Roman" w:hAnsi="Times New Roman" w:cs="Times New Roman"/>
+          <w:sz w:val="24"/>
+          <w:szCs w:val="24"/>
+          <w:lang w:val="en-US"/>
+        </w:rPr>
+        <w:t>kurang</w:t>
+      </w:r>
+      <w:proofErr w:type="spellEnd"/>
+      <w:r>
+        <w:rPr>
+          <w:rFonts w:ascii="Times New Roman" w:hAnsi="Times New Roman" w:cs="Times New Roman"/>
+          <w:sz w:val="24"/>
+          <w:szCs w:val="24"/>
+          <w:lang w:val="en-US"/>
+        </w:rPr>
+        <w:t xml:space="preserve"> </w:t>
+      </w:r>
+      <w:proofErr w:type="spellStart"/>
+      <w:r>
+        <w:rPr>
+          <w:rFonts w:ascii="Times New Roman" w:hAnsi="Times New Roman" w:cs="Times New Roman"/>
+          <w:sz w:val="24"/>
+          <w:szCs w:val="24"/>
+          <w:lang w:val="en-US"/>
+        </w:rPr>
+        <w:t>lebih</w:t>
+      </w:r>
+      <w:proofErr w:type="spellEnd"/>
+      <w:r>
+        <w:rPr>
+          <w:rFonts w:ascii="Times New Roman" w:hAnsi="Times New Roman" w:cs="Times New Roman"/>
+          <w:sz w:val="24"/>
+          <w:szCs w:val="24"/>
+          <w:lang w:val="en-US"/>
+        </w:rPr>
+        <w:t xml:space="preserve"> </w:t>
+      </w:r>
+      <w:proofErr w:type="spellStart"/>
+      <w:r>
+        <w:rPr>
+          <w:rFonts w:ascii="Times New Roman" w:hAnsi="Times New Roman" w:cs="Times New Roman"/>
+          <w:sz w:val="24"/>
+          <w:szCs w:val="24"/>
+          <w:lang w:val="en-US"/>
+        </w:rPr>
+        <w:t>sekitar</w:t>
+      </w:r>
+      <w:proofErr w:type="spellEnd"/>
+      <w:r>
+        <w:rPr>
+          <w:rFonts w:ascii="Times New Roman" w:hAnsi="Times New Roman" w:cs="Times New Roman"/>
+          <w:sz w:val="24"/>
+          <w:szCs w:val="24"/>
+          <w:lang w:val="en-US"/>
+        </w:rPr>
+        <w:t xml:space="preserve"> 2 </w:t>
+      </w:r>
+      <w:proofErr w:type="spellStart"/>
+      <w:r>
+        <w:rPr>
+          <w:rFonts w:ascii="Times New Roman" w:hAnsi="Times New Roman" w:cs="Times New Roman"/>
+          <w:sz w:val="24"/>
+          <w:szCs w:val="24"/>
+          <w:lang w:val="en-US"/>
+        </w:rPr>
+        <w:t>mingguSprint</w:t>
+      </w:r>
+      <w:proofErr w:type="spellEnd"/>
+      <w:r>
+        <w:rPr>
+          <w:rFonts w:ascii="Times New Roman" w:hAnsi="Times New Roman" w:cs="Times New Roman"/>
+          <w:sz w:val="24"/>
+          <w:szCs w:val="24"/>
+          <w:lang w:val="en-US"/>
+        </w:rPr>
+        <w:t xml:space="preserve"> </w:t>
+      </w:r>
+      <w:proofErr w:type="spellStart"/>
+      <w:r>
+        <w:rPr>
+          <w:rFonts w:ascii="Times New Roman" w:hAnsi="Times New Roman" w:cs="Times New Roman"/>
+          <w:sz w:val="24"/>
+          <w:szCs w:val="24"/>
+          <w:lang w:val="en-US"/>
+        </w:rPr>
+        <w:t>direncanakan</w:t>
+      </w:r>
+      <w:proofErr w:type="spellEnd"/>
+      <w:r>
+        <w:rPr>
+          <w:rFonts w:ascii="Times New Roman" w:hAnsi="Times New Roman" w:cs="Times New Roman"/>
+          <w:sz w:val="24"/>
+          <w:szCs w:val="24"/>
+          <w:lang w:val="en-US"/>
+        </w:rPr>
+        <w:t xml:space="preserve"> </w:t>
+      </w:r>
+      <w:proofErr w:type="spellStart"/>
+      <w:r>
+        <w:rPr>
+          <w:rFonts w:ascii="Times New Roman" w:hAnsi="Times New Roman" w:cs="Times New Roman"/>
+          <w:sz w:val="24"/>
+          <w:szCs w:val="24"/>
+          <w:lang w:val="en-US"/>
+        </w:rPr>
+        <w:t>akan</w:t>
+      </w:r>
+      <w:proofErr w:type="spellEnd"/>
+      <w:r>
+        <w:rPr>
+          <w:rFonts w:ascii="Times New Roman" w:hAnsi="Times New Roman" w:cs="Times New Roman"/>
+          <w:sz w:val="24"/>
+          <w:szCs w:val="24"/>
+          <w:lang w:val="en-US"/>
+        </w:rPr>
+        <w:t xml:space="preserve"> </w:t>
+      </w:r>
+      <w:proofErr w:type="spellStart"/>
+      <w:r>
+        <w:rPr>
+          <w:rFonts w:ascii="Times New Roman" w:hAnsi="Times New Roman" w:cs="Times New Roman"/>
+          <w:sz w:val="24"/>
+          <w:szCs w:val="24"/>
+          <w:lang w:val="en-US"/>
+        </w:rPr>
+        <w:t>berlangsung</w:t>
+      </w:r>
+      <w:proofErr w:type="spellEnd"/>
+      <w:r>
+        <w:rPr>
+          <w:rFonts w:ascii="Times New Roman" w:hAnsi="Times New Roman" w:cs="Times New Roman"/>
+          <w:sz w:val="24"/>
+          <w:szCs w:val="24"/>
+          <w:lang w:val="en-US"/>
+        </w:rPr>
+        <w:t xml:space="preserve"> </w:t>
+      </w:r>
+      <w:proofErr w:type="spellStart"/>
+      <w:r>
+        <w:rPr>
+          <w:rFonts w:ascii="Times New Roman" w:hAnsi="Times New Roman" w:cs="Times New Roman"/>
+          <w:sz w:val="24"/>
+          <w:szCs w:val="24"/>
+          <w:lang w:val="en-US"/>
+        </w:rPr>
+        <w:t>sebanyak</w:t>
+      </w:r>
+      <w:proofErr w:type="spellEnd"/>
+      <w:r>
+        <w:rPr>
+          <w:rFonts w:ascii="Times New Roman" w:hAnsi="Times New Roman" w:cs="Times New Roman"/>
+          <w:sz w:val="24"/>
+          <w:szCs w:val="24"/>
+          <w:lang w:val="en-US"/>
+        </w:rPr>
+        <w:t xml:space="preserve"> dua sprint yang </w:t>
+      </w:r>
+      <w:proofErr w:type="spellStart"/>
+      <w:r>
+        <w:rPr>
+          <w:rFonts w:ascii="Times New Roman" w:hAnsi="Times New Roman" w:cs="Times New Roman"/>
+          <w:sz w:val="24"/>
+          <w:szCs w:val="24"/>
+          <w:lang w:val="en-US"/>
+        </w:rPr>
+        <w:t>dimana</w:t>
+      </w:r>
+      <w:proofErr w:type="spellEnd"/>
+      <w:r>
+        <w:rPr>
+          <w:rFonts w:ascii="Times New Roman" w:hAnsi="Times New Roman" w:cs="Times New Roman"/>
+          <w:sz w:val="24"/>
+          <w:szCs w:val="24"/>
+          <w:lang w:val="en-US"/>
+        </w:rPr>
+        <w:t xml:space="preserve"> sprint 1 </w:t>
+      </w:r>
+      <w:proofErr w:type="spellStart"/>
+      <w:r>
+        <w:rPr>
+          <w:rFonts w:ascii="Times New Roman" w:hAnsi="Times New Roman" w:cs="Times New Roman"/>
+          <w:sz w:val="24"/>
+          <w:szCs w:val="24"/>
+          <w:lang w:val="en-US"/>
+        </w:rPr>
+        <w:t>tim</w:t>
+      </w:r>
+      <w:proofErr w:type="spellEnd"/>
+      <w:r>
+        <w:rPr>
+          <w:rFonts w:ascii="Times New Roman" w:hAnsi="Times New Roman" w:cs="Times New Roman"/>
+          <w:sz w:val="24"/>
+          <w:szCs w:val="24"/>
+          <w:lang w:val="en-US"/>
+        </w:rPr>
+        <w:t xml:space="preserve"> </w:t>
+      </w:r>
+      <w:proofErr w:type="spellStart"/>
+      <w:r>
+        <w:rPr>
+          <w:rFonts w:ascii="Times New Roman" w:hAnsi="Times New Roman" w:cs="Times New Roman"/>
+          <w:sz w:val="24"/>
+          <w:szCs w:val="24"/>
+          <w:lang w:val="en-US"/>
+        </w:rPr>
+        <w:t>akan</w:t>
+      </w:r>
+      <w:proofErr w:type="spellEnd"/>
+      <w:r>
+        <w:rPr>
+          <w:rFonts w:ascii="Times New Roman" w:hAnsi="Times New Roman" w:cs="Times New Roman"/>
+          <w:sz w:val="24"/>
+          <w:szCs w:val="24"/>
+          <w:lang w:val="en-US"/>
+        </w:rPr>
+        <w:t xml:space="preserve"> </w:t>
+      </w:r>
+      <w:proofErr w:type="spellStart"/>
+      <w:r>
+        <w:rPr>
+          <w:rFonts w:ascii="Times New Roman" w:hAnsi="Times New Roman" w:cs="Times New Roman"/>
+          <w:sz w:val="24"/>
+          <w:szCs w:val="24"/>
+          <w:lang w:val="en-US"/>
+        </w:rPr>
+        <w:t>membahas</w:t>
+      </w:r>
+      <w:proofErr w:type="spellEnd"/>
+      <w:r>
+        <w:rPr>
+          <w:rFonts w:ascii="Times New Roman" w:hAnsi="Times New Roman" w:cs="Times New Roman"/>
+          <w:sz w:val="24"/>
+          <w:szCs w:val="24"/>
+          <w:lang w:val="en-US"/>
+        </w:rPr>
+        <w:t xml:space="preserve"> </w:t>
+      </w:r>
+      <w:proofErr w:type="spellStart"/>
+      <w:r>
+        <w:rPr>
+          <w:rFonts w:ascii="Times New Roman" w:hAnsi="Times New Roman" w:cs="Times New Roman"/>
+          <w:sz w:val="24"/>
+          <w:szCs w:val="24"/>
+          <w:lang w:val="en-US"/>
+        </w:rPr>
+        <w:t>mengenai</w:t>
+      </w:r>
+      <w:proofErr w:type="spellEnd"/>
+      <w:r>
+        <w:rPr>
+          <w:rFonts w:ascii="Times New Roman" w:hAnsi="Times New Roman" w:cs="Times New Roman"/>
+          <w:sz w:val="24"/>
+          <w:szCs w:val="24"/>
+          <w:lang w:val="en-US"/>
+        </w:rPr>
+        <w:t xml:space="preserve"> </w:t>
+      </w:r>
+      <w:proofErr w:type="spellStart"/>
+      <w:r>
+        <w:rPr>
+          <w:rFonts w:ascii="Times New Roman" w:hAnsi="Times New Roman" w:cs="Times New Roman"/>
+          <w:sz w:val="24"/>
+          <w:szCs w:val="24"/>
+          <w:lang w:val="en-US"/>
+        </w:rPr>
+        <w:t>topik</w:t>
+      </w:r>
+      <w:proofErr w:type="spellEnd"/>
+      <w:r>
+        <w:rPr>
+          <w:rFonts w:ascii="Times New Roman" w:hAnsi="Times New Roman" w:cs="Times New Roman"/>
+          <w:sz w:val="24"/>
+          <w:szCs w:val="24"/>
+          <w:lang w:val="en-US"/>
+        </w:rPr>
+        <w:t xml:space="preserve"> </w:t>
+      </w:r>
+      <w:proofErr w:type="spellStart"/>
+      <w:r>
+        <w:rPr>
+          <w:rFonts w:ascii="Times New Roman" w:hAnsi="Times New Roman" w:cs="Times New Roman"/>
+          <w:sz w:val="24"/>
+          <w:szCs w:val="24"/>
+          <w:lang w:val="en-US"/>
+        </w:rPr>
+        <w:t>permasalahan</w:t>
+      </w:r>
+      <w:proofErr w:type="spellEnd"/>
+      <w:r>
+        <w:rPr>
+          <w:rFonts w:ascii="Times New Roman" w:hAnsi="Times New Roman" w:cs="Times New Roman"/>
+          <w:sz w:val="24"/>
+          <w:szCs w:val="24"/>
+          <w:lang w:val="en-US"/>
+        </w:rPr>
+        <w:t xml:space="preserve"> </w:t>
+      </w:r>
+      <w:proofErr w:type="spellStart"/>
+      <w:r>
+        <w:rPr>
+          <w:rFonts w:ascii="Times New Roman" w:hAnsi="Times New Roman" w:cs="Times New Roman"/>
+          <w:sz w:val="24"/>
+          <w:szCs w:val="24"/>
+          <w:lang w:val="en-US"/>
+        </w:rPr>
+        <w:t>seberapa</w:t>
+      </w:r>
+      <w:proofErr w:type="spellEnd"/>
+      <w:r>
+        <w:rPr>
+          <w:rFonts w:ascii="Times New Roman" w:hAnsi="Times New Roman" w:cs="Times New Roman"/>
+          <w:sz w:val="24"/>
+          <w:szCs w:val="24"/>
+          <w:lang w:val="en-US"/>
+        </w:rPr>
+        <w:t xml:space="preserve"> </w:t>
+      </w:r>
+      <w:proofErr w:type="spellStart"/>
+      <w:r>
+        <w:rPr>
+          <w:rFonts w:ascii="Times New Roman" w:hAnsi="Times New Roman" w:cs="Times New Roman"/>
+          <w:sz w:val="24"/>
+          <w:szCs w:val="24"/>
+          <w:lang w:val="en-US"/>
+        </w:rPr>
+        <w:t>pentingnya</w:t>
+      </w:r>
+      <w:proofErr w:type="spellEnd"/>
+      <w:r>
+        <w:rPr>
+          <w:rFonts w:ascii="Times New Roman" w:hAnsi="Times New Roman" w:cs="Times New Roman"/>
+          <w:sz w:val="24"/>
+          <w:szCs w:val="24"/>
+          <w:lang w:val="en-US"/>
+        </w:rPr>
+        <w:t xml:space="preserve"> </w:t>
+      </w:r>
+      <w:proofErr w:type="spellStart"/>
+      <w:r>
+        <w:rPr>
+          <w:rFonts w:ascii="Times New Roman" w:hAnsi="Times New Roman" w:cs="Times New Roman"/>
+          <w:sz w:val="24"/>
+          <w:szCs w:val="24"/>
+          <w:lang w:val="en-US"/>
+        </w:rPr>
+        <w:t>akan</w:t>
+      </w:r>
+      <w:proofErr w:type="spellEnd"/>
+      <w:r>
+        <w:rPr>
+          <w:rFonts w:ascii="Times New Roman" w:hAnsi="Times New Roman" w:cs="Times New Roman"/>
+          <w:sz w:val="24"/>
+          <w:szCs w:val="24"/>
+          <w:lang w:val="en-US"/>
+        </w:rPr>
+        <w:t xml:space="preserve"> </w:t>
+      </w:r>
+      <w:proofErr w:type="spellStart"/>
+      <w:r>
+        <w:rPr>
+          <w:rFonts w:ascii="Times New Roman" w:hAnsi="Times New Roman" w:cs="Times New Roman"/>
+          <w:sz w:val="24"/>
+          <w:szCs w:val="24"/>
+          <w:lang w:val="en-US"/>
+        </w:rPr>
+        <w:t>dibangun</w:t>
+      </w:r>
+      <w:proofErr w:type="spellEnd"/>
+      <w:r>
+        <w:rPr>
+          <w:rFonts w:ascii="Times New Roman" w:hAnsi="Times New Roman" w:cs="Times New Roman"/>
+          <w:sz w:val="24"/>
+          <w:szCs w:val="24"/>
+          <w:lang w:val="en-US"/>
+        </w:rPr>
+        <w:t xml:space="preserve"> website </w:t>
+      </w:r>
+      <w:proofErr w:type="spellStart"/>
+      <w:r>
+        <w:rPr>
+          <w:rFonts w:ascii="Times New Roman" w:hAnsi="Times New Roman" w:cs="Times New Roman"/>
+          <w:sz w:val="24"/>
+          <w:szCs w:val="24"/>
+          <w:lang w:val="en-US"/>
+        </w:rPr>
+        <w:t>destinasi</w:t>
+      </w:r>
+      <w:proofErr w:type="spellEnd"/>
+      <w:r>
+        <w:rPr>
+          <w:rFonts w:ascii="Times New Roman" w:hAnsi="Times New Roman" w:cs="Times New Roman"/>
+          <w:sz w:val="24"/>
+          <w:szCs w:val="24"/>
+          <w:lang w:val="en-US"/>
+        </w:rPr>
+        <w:t xml:space="preserve"> </w:t>
+      </w:r>
+      <w:proofErr w:type="spellStart"/>
+      <w:r>
+        <w:rPr>
+          <w:rFonts w:ascii="Times New Roman" w:hAnsi="Times New Roman" w:cs="Times New Roman"/>
+          <w:sz w:val="24"/>
+          <w:szCs w:val="24"/>
+          <w:lang w:val="en-US"/>
+        </w:rPr>
+        <w:t>wisata</w:t>
+      </w:r>
+      <w:proofErr w:type="spellEnd"/>
+      <w:r>
+        <w:rPr>
+          <w:rFonts w:ascii="Times New Roman" w:hAnsi="Times New Roman" w:cs="Times New Roman"/>
+          <w:sz w:val="24"/>
+          <w:szCs w:val="24"/>
+          <w:lang w:val="en-US"/>
+        </w:rPr>
+        <w:t xml:space="preserve">, </w:t>
+      </w:r>
+      <w:proofErr w:type="spellStart"/>
+      <w:r>
+        <w:rPr>
+          <w:rFonts w:ascii="Times New Roman" w:hAnsi="Times New Roman" w:cs="Times New Roman"/>
+          <w:sz w:val="24"/>
+          <w:szCs w:val="24"/>
+          <w:lang w:val="en-US"/>
+        </w:rPr>
+        <w:t>kemudian</w:t>
+      </w:r>
+      <w:proofErr w:type="spellEnd"/>
+      <w:r>
+        <w:rPr>
+          <w:rFonts w:ascii="Times New Roman" w:hAnsi="Times New Roman" w:cs="Times New Roman"/>
+          <w:sz w:val="24"/>
+          <w:szCs w:val="24"/>
+          <w:lang w:val="en-US"/>
+        </w:rPr>
+        <w:t xml:space="preserve"> </w:t>
+      </w:r>
+      <w:proofErr w:type="spellStart"/>
+      <w:r>
+        <w:rPr>
+          <w:rFonts w:ascii="Times New Roman" w:hAnsi="Times New Roman" w:cs="Times New Roman"/>
+          <w:sz w:val="24"/>
+          <w:szCs w:val="24"/>
+          <w:lang w:val="en-US"/>
+        </w:rPr>
+        <w:t>melakukan</w:t>
+      </w:r>
+      <w:proofErr w:type="spellEnd"/>
+      <w:r>
+        <w:rPr>
+          <w:rFonts w:ascii="Times New Roman" w:hAnsi="Times New Roman" w:cs="Times New Roman"/>
+          <w:sz w:val="24"/>
+          <w:szCs w:val="24"/>
+          <w:lang w:val="en-US"/>
+        </w:rPr>
+        <w:t xml:space="preserve"> </w:t>
+      </w:r>
+      <w:proofErr w:type="spellStart"/>
+      <w:r>
+        <w:rPr>
+          <w:rFonts w:ascii="Times New Roman" w:hAnsi="Times New Roman" w:cs="Times New Roman"/>
+          <w:sz w:val="24"/>
+          <w:szCs w:val="24"/>
+          <w:lang w:val="en-US"/>
+        </w:rPr>
+        <w:t>analis</w:t>
+      </w:r>
+      <w:proofErr w:type="spellEnd"/>
+      <w:r>
+        <w:rPr>
+          <w:rFonts w:ascii="Times New Roman" w:hAnsi="Times New Roman" w:cs="Times New Roman"/>
+          <w:sz w:val="24"/>
+          <w:szCs w:val="24"/>
+          <w:lang w:val="en-US"/>
+        </w:rPr>
+        <w:t xml:space="preserve"> </w:t>
+      </w:r>
+      <w:proofErr w:type="spellStart"/>
+      <w:r>
+        <w:rPr>
+          <w:rFonts w:ascii="Times New Roman" w:hAnsi="Times New Roman" w:cs="Times New Roman"/>
+          <w:sz w:val="24"/>
+          <w:szCs w:val="24"/>
+          <w:lang w:val="en-US"/>
+        </w:rPr>
+        <w:t>masalah</w:t>
+      </w:r>
+      <w:proofErr w:type="spellEnd"/>
+      <w:r>
+        <w:rPr>
+          <w:rFonts w:ascii="Times New Roman" w:hAnsi="Times New Roman" w:cs="Times New Roman"/>
+          <w:sz w:val="24"/>
+          <w:szCs w:val="24"/>
+          <w:lang w:val="en-US"/>
+        </w:rPr>
+        <w:t xml:space="preserve"> </w:t>
+      </w:r>
+      <w:proofErr w:type="spellStart"/>
+      <w:r>
+        <w:rPr>
+          <w:rFonts w:ascii="Times New Roman" w:hAnsi="Times New Roman" w:cs="Times New Roman"/>
+          <w:sz w:val="24"/>
+          <w:szCs w:val="24"/>
+          <w:lang w:val="en-US"/>
+        </w:rPr>
+        <w:t>terhadap</w:t>
+      </w:r>
+      <w:proofErr w:type="spellEnd"/>
+      <w:r>
+        <w:rPr>
+          <w:rFonts w:ascii="Times New Roman" w:hAnsi="Times New Roman" w:cs="Times New Roman"/>
+          <w:sz w:val="24"/>
+          <w:szCs w:val="24"/>
+          <w:lang w:val="en-US"/>
+        </w:rPr>
+        <w:t xml:space="preserve"> case </w:t>
+      </w:r>
+      <w:proofErr w:type="spellStart"/>
+      <w:r>
+        <w:rPr>
+          <w:rFonts w:ascii="Times New Roman" w:hAnsi="Times New Roman" w:cs="Times New Roman"/>
+          <w:sz w:val="24"/>
+          <w:szCs w:val="24"/>
+          <w:lang w:val="en-US"/>
+        </w:rPr>
+        <w:t>tersebut</w:t>
+      </w:r>
+      <w:proofErr w:type="spellEnd"/>
+      <w:r>
+        <w:rPr>
+          <w:rFonts w:ascii="Times New Roman" w:hAnsi="Times New Roman" w:cs="Times New Roman"/>
+          <w:sz w:val="24"/>
+          <w:szCs w:val="24"/>
+          <w:lang w:val="en-US"/>
+        </w:rPr>
+        <w:t xml:space="preserve">. </w:t>
+      </w:r>
+      <w:proofErr w:type="spellStart"/>
+      <w:r>
+        <w:rPr>
+          <w:rFonts w:ascii="Times New Roman" w:hAnsi="Times New Roman" w:cs="Times New Roman"/>
+          <w:sz w:val="24"/>
+          <w:szCs w:val="24"/>
+          <w:lang w:val="en-US"/>
+        </w:rPr>
+        <w:t>Kemudian</w:t>
+      </w:r>
+      <w:proofErr w:type="spellEnd"/>
+      <w:r>
+        <w:rPr>
+          <w:rFonts w:ascii="Times New Roman" w:hAnsi="Times New Roman" w:cs="Times New Roman"/>
+          <w:sz w:val="24"/>
+          <w:szCs w:val="24"/>
+          <w:lang w:val="en-US"/>
+        </w:rPr>
+        <w:t xml:space="preserve"> </w:t>
+      </w:r>
+      <w:proofErr w:type="spellStart"/>
+      <w:r>
+        <w:rPr>
+          <w:rFonts w:ascii="Times New Roman" w:hAnsi="Times New Roman" w:cs="Times New Roman"/>
+          <w:sz w:val="24"/>
+          <w:szCs w:val="24"/>
+          <w:lang w:val="en-US"/>
+        </w:rPr>
+        <w:t>tim</w:t>
+      </w:r>
+      <w:proofErr w:type="spellEnd"/>
+      <w:r>
+        <w:rPr>
+          <w:rFonts w:ascii="Times New Roman" w:hAnsi="Times New Roman" w:cs="Times New Roman"/>
+          <w:sz w:val="24"/>
+          <w:szCs w:val="24"/>
+          <w:lang w:val="en-US"/>
+        </w:rPr>
+        <w:t xml:space="preserve"> </w:t>
+      </w:r>
+      <w:proofErr w:type="spellStart"/>
+      <w:r>
+        <w:rPr>
+          <w:rFonts w:ascii="Times New Roman" w:hAnsi="Times New Roman" w:cs="Times New Roman"/>
+          <w:sz w:val="24"/>
+          <w:szCs w:val="24"/>
+          <w:lang w:val="en-US"/>
+        </w:rPr>
+        <w:t>akan</w:t>
+      </w:r>
+      <w:proofErr w:type="spellEnd"/>
+      <w:r>
+        <w:rPr>
+          <w:rFonts w:ascii="Times New Roman" w:hAnsi="Times New Roman" w:cs="Times New Roman"/>
+          <w:sz w:val="24"/>
+          <w:szCs w:val="24"/>
+          <w:lang w:val="en-US"/>
+        </w:rPr>
+        <w:t xml:space="preserve"> </w:t>
+      </w:r>
+      <w:proofErr w:type="spellStart"/>
+      <w:r>
+        <w:rPr>
+          <w:rFonts w:ascii="Times New Roman" w:hAnsi="Times New Roman" w:cs="Times New Roman"/>
+          <w:sz w:val="24"/>
+          <w:szCs w:val="24"/>
+          <w:lang w:val="en-US"/>
+        </w:rPr>
+        <w:t>menentukan</w:t>
+      </w:r>
+      <w:proofErr w:type="spellEnd"/>
+      <w:r>
+        <w:rPr>
+          <w:rFonts w:ascii="Times New Roman" w:hAnsi="Times New Roman" w:cs="Times New Roman"/>
+          <w:sz w:val="24"/>
+          <w:szCs w:val="24"/>
+          <w:lang w:val="en-US"/>
+        </w:rPr>
+        <w:t xml:space="preserve"> item backlog </w:t>
+      </w:r>
+      <w:proofErr w:type="spellStart"/>
+      <w:r>
+        <w:rPr>
+          <w:rFonts w:ascii="Times New Roman" w:hAnsi="Times New Roman" w:cs="Times New Roman"/>
+          <w:sz w:val="24"/>
+          <w:szCs w:val="24"/>
+          <w:lang w:val="en-US"/>
+        </w:rPr>
+        <w:t>sesuai</w:t>
+      </w:r>
+      <w:proofErr w:type="spellEnd"/>
+      <w:r>
+        <w:rPr>
+          <w:rFonts w:ascii="Times New Roman" w:hAnsi="Times New Roman" w:cs="Times New Roman"/>
+          <w:sz w:val="24"/>
+          <w:szCs w:val="24"/>
+          <w:lang w:val="en-US"/>
+        </w:rPr>
+        <w:t xml:space="preserve"> </w:t>
+      </w:r>
+      <w:proofErr w:type="spellStart"/>
+      <w:r>
+        <w:rPr>
+          <w:rFonts w:ascii="Times New Roman" w:hAnsi="Times New Roman" w:cs="Times New Roman"/>
+          <w:sz w:val="24"/>
+          <w:szCs w:val="24"/>
+          <w:lang w:val="en-US"/>
+        </w:rPr>
+        <w:t>dengan</w:t>
+      </w:r>
+      <w:proofErr w:type="spellEnd"/>
+      <w:r>
+        <w:rPr>
+          <w:rFonts w:ascii="Times New Roman" w:hAnsi="Times New Roman" w:cs="Times New Roman"/>
+          <w:sz w:val="24"/>
+          <w:szCs w:val="24"/>
+          <w:lang w:val="en-US"/>
+        </w:rPr>
+        <w:t xml:space="preserve"> </w:t>
+      </w:r>
+      <w:proofErr w:type="spellStart"/>
+      <w:r>
+        <w:rPr>
+          <w:rFonts w:ascii="Times New Roman" w:hAnsi="Times New Roman" w:cs="Times New Roman"/>
+          <w:sz w:val="24"/>
+          <w:szCs w:val="24"/>
+          <w:lang w:val="en-US"/>
+        </w:rPr>
+        <w:t>kebutuhan</w:t>
+      </w:r>
+      <w:proofErr w:type="spellEnd"/>
+      <w:r>
+        <w:rPr>
+          <w:rFonts w:ascii="Times New Roman" w:hAnsi="Times New Roman" w:cs="Times New Roman"/>
+          <w:sz w:val="24"/>
+          <w:szCs w:val="24"/>
+          <w:lang w:val="en-US"/>
+        </w:rPr>
+        <w:t xml:space="preserve"> </w:t>
+      </w:r>
+      <w:proofErr w:type="spellStart"/>
+      <w:r>
+        <w:rPr>
+          <w:rFonts w:ascii="Times New Roman" w:hAnsi="Times New Roman" w:cs="Times New Roman"/>
+          <w:sz w:val="24"/>
+          <w:szCs w:val="24"/>
+          <w:lang w:val="en-US"/>
+        </w:rPr>
+        <w:t>pengguna</w:t>
+      </w:r>
+      <w:proofErr w:type="spellEnd"/>
+      <w:r>
+        <w:rPr>
+          <w:rFonts w:ascii="Times New Roman" w:hAnsi="Times New Roman" w:cs="Times New Roman"/>
+          <w:sz w:val="24"/>
+          <w:szCs w:val="24"/>
+          <w:lang w:val="en-US"/>
+        </w:rPr>
+        <w:t xml:space="preserve"> (user) dan </w:t>
+      </w:r>
+      <w:proofErr w:type="spellStart"/>
+      <w:r>
+        <w:rPr>
+          <w:rFonts w:ascii="Times New Roman" w:hAnsi="Times New Roman" w:cs="Times New Roman"/>
+          <w:sz w:val="24"/>
+          <w:szCs w:val="24"/>
+          <w:lang w:val="en-US"/>
+        </w:rPr>
+        <w:t>menetukan</w:t>
+      </w:r>
+      <w:proofErr w:type="spellEnd"/>
+      <w:r>
+        <w:rPr>
+          <w:rFonts w:ascii="Times New Roman" w:hAnsi="Times New Roman" w:cs="Times New Roman"/>
+          <w:sz w:val="24"/>
+          <w:szCs w:val="24"/>
+          <w:lang w:val="en-US"/>
+        </w:rPr>
+        <w:t xml:space="preserve"> task-task yang </w:t>
+      </w:r>
+      <w:proofErr w:type="spellStart"/>
+      <w:r>
+        <w:rPr>
+          <w:rFonts w:ascii="Times New Roman" w:hAnsi="Times New Roman" w:cs="Times New Roman"/>
+          <w:sz w:val="24"/>
+          <w:szCs w:val="24"/>
+          <w:lang w:val="en-US"/>
+        </w:rPr>
+        <w:t>akan</w:t>
+      </w:r>
+      <w:proofErr w:type="spellEnd"/>
+      <w:r>
+        <w:rPr>
+          <w:rFonts w:ascii="Times New Roman" w:hAnsi="Times New Roman" w:cs="Times New Roman"/>
+          <w:sz w:val="24"/>
+          <w:szCs w:val="24"/>
+          <w:lang w:val="en-US"/>
+        </w:rPr>
+        <w:t xml:space="preserve"> </w:t>
+      </w:r>
+      <w:proofErr w:type="spellStart"/>
+      <w:r>
+        <w:rPr>
+          <w:rFonts w:ascii="Times New Roman" w:hAnsi="Times New Roman" w:cs="Times New Roman"/>
+          <w:sz w:val="24"/>
+          <w:szCs w:val="24"/>
+          <w:lang w:val="en-US"/>
+        </w:rPr>
+        <w:t>dikerjakan</w:t>
+      </w:r>
+      <w:proofErr w:type="spellEnd"/>
+      <w:r>
+        <w:rPr>
+          <w:rFonts w:ascii="Times New Roman" w:hAnsi="Times New Roman" w:cs="Times New Roman"/>
+          <w:sz w:val="24"/>
+          <w:szCs w:val="24"/>
+          <w:lang w:val="en-US"/>
+        </w:rPr>
+        <w:t xml:space="preserve"> oleh </w:t>
+      </w:r>
+      <w:proofErr w:type="spellStart"/>
+      <w:r>
+        <w:rPr>
+          <w:rFonts w:ascii="Times New Roman" w:hAnsi="Times New Roman" w:cs="Times New Roman"/>
+          <w:sz w:val="24"/>
+          <w:szCs w:val="24"/>
+          <w:lang w:val="en-US"/>
+        </w:rPr>
+        <w:t>tim.</w:t>
+      </w:r>
+      <w:proofErr w:type="spellEnd"/>
+    </w:p>
+    <w:p>
+      <w:pPr>
+        <w:pStyle w:val="ListParagraph"/>
+        <w:spacing w:line="360" w:lineRule="auto"/>
+        <w:ind w:left="360" w:firstLine="720"/>
+        <w:jc w:val="both"/>
+        <w:rPr>
+          <w:rFonts w:ascii="Times New Roman" w:hAnsi="Times New Roman" w:cs="Times New Roman"/>
+          <w:sz w:val="24"/>
+          <w:szCs w:val="24"/>
+          <w:lang w:val="en-US"/>
+        </w:rPr>
+      </w:pPr>
+      <w:proofErr w:type="spellStart"/>
+      <w:r>
+        <w:rPr>
+          <w:rFonts w:ascii="Times New Roman" w:hAnsi="Times New Roman" w:cs="Times New Roman"/>
+          <w:sz w:val="24"/>
+          <w:szCs w:val="24"/>
+          <w:lang w:val="en-US"/>
+        </w:rPr>
+        <w:t>Selanjutnya</w:t>
+      </w:r>
+      <w:proofErr w:type="spellEnd"/>
+      <w:r>
+        <w:rPr>
+          <w:rFonts w:ascii="Times New Roman" w:hAnsi="Times New Roman" w:cs="Times New Roman"/>
+          <w:sz w:val="24"/>
+          <w:szCs w:val="24"/>
+          <w:lang w:val="en-US"/>
+        </w:rPr>
+        <w:t xml:space="preserve"> pada sprint 2, </w:t>
+      </w:r>
+      <w:proofErr w:type="spellStart"/>
+      <w:r>
+        <w:rPr>
+          <w:rFonts w:ascii="Times New Roman" w:hAnsi="Times New Roman" w:cs="Times New Roman"/>
+          <w:sz w:val="24"/>
+          <w:szCs w:val="24"/>
+          <w:lang w:val="en-US"/>
+        </w:rPr>
+        <w:t>tim</w:t>
+      </w:r>
+      <w:proofErr w:type="spellEnd"/>
+      <w:r>
+        <w:rPr>
+          <w:rFonts w:ascii="Times New Roman" w:hAnsi="Times New Roman" w:cs="Times New Roman"/>
+          <w:sz w:val="24"/>
+          <w:szCs w:val="24"/>
+          <w:lang w:val="en-US"/>
+        </w:rPr>
+        <w:t xml:space="preserve"> </w:t>
+      </w:r>
+      <w:proofErr w:type="spellStart"/>
+      <w:r>
+        <w:rPr>
+          <w:rFonts w:ascii="Times New Roman" w:hAnsi="Times New Roman" w:cs="Times New Roman"/>
+          <w:sz w:val="24"/>
+          <w:szCs w:val="24"/>
+          <w:lang w:val="en-US"/>
+        </w:rPr>
+        <w:t>akan</w:t>
+      </w:r>
+      <w:proofErr w:type="spellEnd"/>
+      <w:r>
+        <w:rPr>
+          <w:rFonts w:ascii="Times New Roman" w:hAnsi="Times New Roman" w:cs="Times New Roman"/>
+          <w:sz w:val="24"/>
+          <w:szCs w:val="24"/>
+          <w:lang w:val="en-US"/>
+        </w:rPr>
+        <w:t xml:space="preserve"> </w:t>
+      </w:r>
+      <w:proofErr w:type="spellStart"/>
+      <w:r>
+        <w:rPr>
+          <w:rFonts w:ascii="Times New Roman" w:hAnsi="Times New Roman" w:cs="Times New Roman"/>
+          <w:sz w:val="24"/>
+          <w:szCs w:val="24"/>
+          <w:lang w:val="en-US"/>
+        </w:rPr>
+        <w:t>memebahas</w:t>
+      </w:r>
+      <w:proofErr w:type="spellEnd"/>
+      <w:r>
+        <w:rPr>
+          <w:rFonts w:ascii="Times New Roman" w:hAnsi="Times New Roman" w:cs="Times New Roman"/>
+          <w:sz w:val="24"/>
+          <w:szCs w:val="24"/>
+          <w:lang w:val="en-US"/>
+        </w:rPr>
+        <w:t xml:space="preserve"> </w:t>
+      </w:r>
+      <w:proofErr w:type="spellStart"/>
+      <w:r>
+        <w:rPr>
+          <w:rFonts w:ascii="Times New Roman" w:hAnsi="Times New Roman" w:cs="Times New Roman"/>
+          <w:sz w:val="24"/>
+          <w:szCs w:val="24"/>
+          <w:lang w:val="en-US"/>
+        </w:rPr>
+        <w:t>fokus</w:t>
+      </w:r>
+      <w:proofErr w:type="spellEnd"/>
+      <w:r>
+        <w:rPr>
+          <w:rFonts w:ascii="Times New Roman" w:hAnsi="Times New Roman" w:cs="Times New Roman"/>
+          <w:sz w:val="24"/>
+          <w:szCs w:val="24"/>
+          <w:lang w:val="en-US"/>
+        </w:rPr>
+        <w:t xml:space="preserve"> pada </w:t>
+      </w:r>
+      <w:proofErr w:type="spellStart"/>
+      <w:r>
+        <w:rPr>
+          <w:rFonts w:ascii="Times New Roman" w:hAnsi="Times New Roman" w:cs="Times New Roman"/>
+          <w:sz w:val="24"/>
+          <w:szCs w:val="24"/>
+          <w:lang w:val="en-US"/>
+        </w:rPr>
+        <w:t>desain</w:t>
+      </w:r>
+      <w:proofErr w:type="spellEnd"/>
+      <w:r>
+        <w:rPr>
+          <w:rFonts w:ascii="Times New Roman" w:hAnsi="Times New Roman" w:cs="Times New Roman"/>
+          <w:sz w:val="24"/>
+          <w:szCs w:val="24"/>
+          <w:lang w:val="en-US"/>
+        </w:rPr>
+        <w:t xml:space="preserve"> UI pada website yang </w:t>
+      </w:r>
+      <w:proofErr w:type="spellStart"/>
+      <w:r>
+        <w:rPr>
+          <w:rFonts w:ascii="Times New Roman" w:hAnsi="Times New Roman" w:cs="Times New Roman"/>
+          <w:sz w:val="24"/>
+          <w:szCs w:val="24"/>
+          <w:lang w:val="en-US"/>
+        </w:rPr>
+        <w:t>sedang</w:t>
+      </w:r>
+      <w:proofErr w:type="spellEnd"/>
+      <w:r>
+        <w:rPr>
+          <w:rFonts w:ascii="Times New Roman" w:hAnsi="Times New Roman" w:cs="Times New Roman"/>
+          <w:sz w:val="24"/>
+          <w:szCs w:val="24"/>
+          <w:lang w:val="en-US"/>
+        </w:rPr>
+        <w:t xml:space="preserve"> di </w:t>
+      </w:r>
+      <w:proofErr w:type="spellStart"/>
+      <w:r>
+        <w:rPr>
+          <w:rFonts w:ascii="Times New Roman" w:hAnsi="Times New Roman" w:cs="Times New Roman"/>
+          <w:sz w:val="24"/>
+          <w:szCs w:val="24"/>
+          <w:lang w:val="en-US"/>
+        </w:rPr>
+        <w:t>rancang</w:t>
+      </w:r>
+      <w:proofErr w:type="spellEnd"/>
+      <w:r>
+        <w:rPr>
+          <w:rFonts w:ascii="Times New Roman" w:hAnsi="Times New Roman" w:cs="Times New Roman"/>
+          <w:sz w:val="24"/>
+          <w:szCs w:val="24"/>
+          <w:lang w:val="en-US"/>
+        </w:rPr>
+        <w:t xml:space="preserve"> dan </w:t>
+      </w:r>
+      <w:proofErr w:type="spellStart"/>
+      <w:r>
+        <w:rPr>
+          <w:rFonts w:ascii="Times New Roman" w:hAnsi="Times New Roman" w:cs="Times New Roman"/>
+          <w:sz w:val="24"/>
+          <w:szCs w:val="24"/>
+          <w:lang w:val="en-US"/>
+        </w:rPr>
+        <w:t>melakukan</w:t>
+      </w:r>
+      <w:proofErr w:type="spellEnd"/>
+      <w:r>
+        <w:rPr>
+          <w:rFonts w:ascii="Times New Roman" w:hAnsi="Times New Roman" w:cs="Times New Roman"/>
+          <w:sz w:val="24"/>
+          <w:szCs w:val="24"/>
+          <w:lang w:val="en-US"/>
+        </w:rPr>
+        <w:t xml:space="preserve"> review </w:t>
+      </w:r>
+      <w:proofErr w:type="spellStart"/>
+      <w:r>
+        <w:rPr>
+          <w:rFonts w:ascii="Times New Roman" w:hAnsi="Times New Roman" w:cs="Times New Roman"/>
+          <w:sz w:val="24"/>
+          <w:szCs w:val="24"/>
+          <w:lang w:val="en-US"/>
+        </w:rPr>
+        <w:t>terhadap</w:t>
+      </w:r>
+      <w:proofErr w:type="spellEnd"/>
+      <w:r>
+        <w:rPr>
+          <w:rFonts w:ascii="Times New Roman" w:hAnsi="Times New Roman" w:cs="Times New Roman"/>
+          <w:sz w:val="24"/>
+          <w:szCs w:val="24"/>
+          <w:lang w:val="en-US"/>
+        </w:rPr>
+        <w:t xml:space="preserve"> </w:t>
+      </w:r>
+      <w:proofErr w:type="spellStart"/>
+      <w:r>
+        <w:rPr>
+          <w:rFonts w:ascii="Times New Roman" w:hAnsi="Times New Roman" w:cs="Times New Roman"/>
+          <w:sz w:val="24"/>
+          <w:szCs w:val="24"/>
+          <w:lang w:val="en-US"/>
+        </w:rPr>
+        <w:t>desain</w:t>
+      </w:r>
+      <w:proofErr w:type="spellEnd"/>
+      <w:r>
+        <w:rPr>
+          <w:rFonts w:ascii="Times New Roman" w:hAnsi="Times New Roman" w:cs="Times New Roman"/>
+          <w:sz w:val="24"/>
+          <w:szCs w:val="24"/>
+          <w:lang w:val="en-US"/>
+        </w:rPr>
+        <w:t xml:space="preserve"> yang </w:t>
+      </w:r>
+      <w:proofErr w:type="spellStart"/>
+      <w:r>
+        <w:rPr>
+          <w:rFonts w:ascii="Times New Roman" w:hAnsi="Times New Roman" w:cs="Times New Roman"/>
+          <w:sz w:val="24"/>
+          <w:szCs w:val="24"/>
+          <w:lang w:val="en-US"/>
+        </w:rPr>
+        <w:t>sedang</w:t>
+      </w:r>
+      <w:proofErr w:type="spellEnd"/>
+      <w:r>
+        <w:rPr>
+          <w:rFonts w:ascii="Times New Roman" w:hAnsi="Times New Roman" w:cs="Times New Roman"/>
+          <w:sz w:val="24"/>
+          <w:szCs w:val="24"/>
+          <w:lang w:val="en-US"/>
+        </w:rPr>
+        <w:t xml:space="preserve"> </w:t>
+      </w:r>
+      <w:proofErr w:type="spellStart"/>
+      <w:r>
+        <w:rPr>
+          <w:rFonts w:ascii="Times New Roman" w:hAnsi="Times New Roman" w:cs="Times New Roman"/>
+          <w:sz w:val="24"/>
+          <w:szCs w:val="24"/>
+          <w:lang w:val="en-US"/>
+        </w:rPr>
+        <w:t>dikerjakan</w:t>
+      </w:r>
+      <w:proofErr w:type="spellEnd"/>
+      <w:r>
+        <w:rPr>
+          <w:rFonts w:ascii="Times New Roman" w:hAnsi="Times New Roman" w:cs="Times New Roman"/>
+          <w:sz w:val="24"/>
+          <w:szCs w:val="24"/>
+          <w:lang w:val="en-US"/>
+        </w:rPr>
+        <w:t>.</w:t>
+      </w:r>
+    </w:p>
+    <w:p>
+      <w:pPr>
+        <w:pStyle w:val="Heading1"/>
+        <w:numPr>
+          <w:ilvl w:val="0"/>
+          <w:numId w:val="3"/>
+        </w:numPr>
+        <w:tabs>
+          <w:tab w:val="left" w:pos="841"/>
+        </w:tabs>
+        <w:rPr>
+          <w:rFonts w:cs="Times New Roman"/>
+        </w:rPr>
+      </w:pPr>
+      <w:r>
+        <w:rPr>
+          <w:rFonts w:eastAsia="Times New Roman" w:cs="Times New Roman"/>
+          <w:szCs w:val="28"/>
+          <w:lang w:val="id"/>
+        </w:rPr>
+        <w:t>Sprint Goals</w:t>
+      </w:r>
+    </w:p>
+    <w:p>
+      <w:pPr>
+        <w:pStyle w:val="ListParagraph"/>
+        <w:numPr>
+          <w:ilvl w:val="0"/>
+          <w:numId w:val="5"/>
+        </w:numPr>
+        <w:spacing w:line="256" w:lineRule="auto"/>
+        <w:jc w:val="both"/>
+        <w:rPr>
+          <w:rFonts w:ascii="Times New Roman" w:eastAsia="Times New Roman" w:hAnsi="Times New Roman" w:cs="Times New Roman"/>
+          <w:sz w:val="24"/>
+          <w:szCs w:val="24"/>
+          <w:lang w:val="id"/>
+        </w:rPr>
+      </w:pPr>
+      <w:r>
+        <w:rPr>
+          <w:rFonts w:ascii="Times New Roman" w:eastAsia="Times New Roman" w:hAnsi="Times New Roman" w:cs="Times New Roman"/>
+          <w:sz w:val="24"/>
+          <w:szCs w:val="24"/>
+          <w:lang w:val="id"/>
+        </w:rPr>
+        <w:t>Sprint 1</w:t>
+      </w:r>
+    </w:p>
+    <w:p>
+      <w:pPr>
+        <w:pStyle w:val="ListParagraph"/>
+        <w:numPr>
+          <w:ilvl w:val="1"/>
+          <w:numId w:val="5"/>
+        </w:numPr>
+        <w:spacing w:line="360" w:lineRule="auto"/>
+        <w:jc w:val="both"/>
+        <w:rPr>
+          <w:rFonts w:ascii="Times New Roman" w:eastAsia="Times New Roman" w:hAnsi="Times New Roman" w:cs="Times New Roman"/>
+          <w:sz w:val="24"/>
+          <w:szCs w:val="24"/>
+          <w:lang w:val="id"/>
+        </w:rPr>
+      </w:pPr>
+      <w:proofErr w:type="spellStart"/>
+      <w:r>
+        <w:rPr>
+          <w:rFonts w:ascii="Times New Roman" w:eastAsia="Times New Roman" w:hAnsi="Times New Roman" w:cs="Times New Roman"/>
+          <w:sz w:val="24"/>
+          <w:szCs w:val="24"/>
+          <w:lang w:val="en-US"/>
+        </w:rPr>
+        <w:t>Penyusunan</w:t>
+      </w:r>
+      <w:proofErr w:type="spellEnd"/>
+      <w:r>
+        <w:rPr>
+          <w:rFonts w:ascii="Times New Roman" w:eastAsia="Times New Roman" w:hAnsi="Times New Roman" w:cs="Times New Roman"/>
+          <w:sz w:val="24"/>
+          <w:szCs w:val="24"/>
+          <w:lang w:val="en-US"/>
+        </w:rPr>
+        <w:t xml:space="preserve"> </w:t>
+      </w:r>
+      <w:proofErr w:type="spellStart"/>
+      <w:r>
+        <w:rPr>
+          <w:rFonts w:ascii="Times New Roman" w:eastAsia="Times New Roman" w:hAnsi="Times New Roman" w:cs="Times New Roman"/>
+          <w:sz w:val="24"/>
+          <w:szCs w:val="24"/>
+          <w:lang w:val="en-US"/>
+        </w:rPr>
+        <w:t>produk</w:t>
+      </w:r>
+      <w:proofErr w:type="spellEnd"/>
+      <w:r>
+        <w:rPr>
+          <w:rFonts w:ascii="Times New Roman" w:eastAsia="Times New Roman" w:hAnsi="Times New Roman" w:cs="Times New Roman"/>
+          <w:sz w:val="24"/>
+          <w:szCs w:val="24"/>
+          <w:lang w:val="en-US"/>
+        </w:rPr>
+        <w:t xml:space="preserve"> backlog</w:t>
+      </w:r>
+    </w:p>
+    <w:p>
+      <w:pPr>
+        <w:pStyle w:val="ListParagraph"/>
+        <w:numPr>
+          <w:ilvl w:val="1"/>
+          <w:numId w:val="5"/>
+        </w:numPr>
+        <w:spacing w:line="360" w:lineRule="auto"/>
+        <w:jc w:val="both"/>
+        <w:rPr>
+          <w:rFonts w:ascii="Times New Roman" w:eastAsia="Times New Roman" w:hAnsi="Times New Roman" w:cs="Times New Roman"/>
+          <w:sz w:val="24"/>
+          <w:szCs w:val="24"/>
+          <w:lang w:val="id"/>
+        </w:rPr>
+      </w:pPr>
+      <w:proofErr w:type="spellStart"/>
+      <w:r>
+        <w:rPr>
+          <w:rFonts w:ascii="Times New Roman" w:eastAsia="Times New Roman" w:hAnsi="Times New Roman" w:cs="Times New Roman"/>
+          <w:sz w:val="24"/>
+          <w:szCs w:val="24"/>
+          <w:lang w:val="en-US"/>
+        </w:rPr>
+        <w:t>Analisis</w:t>
+      </w:r>
+      <w:proofErr w:type="spellEnd"/>
+      <w:r>
+        <w:rPr>
+          <w:rFonts w:ascii="Times New Roman" w:eastAsia="Times New Roman" w:hAnsi="Times New Roman" w:cs="Times New Roman"/>
+          <w:sz w:val="24"/>
+          <w:szCs w:val="24"/>
+          <w:lang w:val="en-US"/>
+        </w:rPr>
+        <w:t xml:space="preserve"> </w:t>
+      </w:r>
+      <w:proofErr w:type="spellStart"/>
+      <w:r>
+        <w:rPr>
+          <w:rFonts w:ascii="Times New Roman" w:eastAsia="Times New Roman" w:hAnsi="Times New Roman" w:cs="Times New Roman"/>
+          <w:sz w:val="24"/>
+          <w:szCs w:val="24"/>
+          <w:lang w:val="en-US"/>
+        </w:rPr>
+        <w:t>masalah</w:t>
+      </w:r>
+      <w:proofErr w:type="spellEnd"/>
+    </w:p>
+    <w:p>
+      <w:pPr>
+        <w:pStyle w:val="ListParagraph"/>
+        <w:numPr>
+          <w:ilvl w:val="1"/>
+          <w:numId w:val="5"/>
+        </w:numPr>
+        <w:spacing w:line="360" w:lineRule="auto"/>
+        <w:jc w:val="both"/>
+        <w:rPr>
+          <w:rFonts w:ascii="Times New Roman" w:eastAsia="Times New Roman" w:hAnsi="Times New Roman" w:cs="Times New Roman"/>
+          <w:sz w:val="24"/>
+          <w:szCs w:val="24"/>
+          <w:lang w:val="id"/>
+        </w:rPr>
+      </w:pPr>
+      <w:r>
+        <w:rPr>
+          <w:rFonts w:ascii="Times New Roman" w:eastAsia="Times New Roman" w:hAnsi="Times New Roman" w:cs="Times New Roman"/>
+          <w:sz w:val="24"/>
+          <w:szCs w:val="24"/>
+          <w:lang w:val="id"/>
+        </w:rPr>
+        <w:t xml:space="preserve">Membuat UI </w:t>
+      </w:r>
+      <w:r>
+        <w:rPr>
+          <w:rFonts w:ascii="Times New Roman" w:eastAsia="Times New Roman" w:hAnsi="Times New Roman" w:cs="Times New Roman"/>
+          <w:sz w:val="24"/>
+          <w:szCs w:val="24"/>
+          <w:lang w:val="en-US"/>
+        </w:rPr>
+        <w:t xml:space="preserve">Home, </w:t>
+      </w:r>
+      <w:proofErr w:type="spellStart"/>
+      <w:r>
+        <w:rPr>
+          <w:rFonts w:ascii="Times New Roman" w:eastAsia="Times New Roman" w:hAnsi="Times New Roman" w:cs="Times New Roman"/>
+          <w:sz w:val="24"/>
+          <w:szCs w:val="24"/>
+          <w:lang w:val="en-US"/>
+        </w:rPr>
+        <w:t>dimana</w:t>
+      </w:r>
+      <w:proofErr w:type="spellEnd"/>
+      <w:r>
+        <w:rPr>
+          <w:rFonts w:ascii="Times New Roman" w:eastAsia="Times New Roman" w:hAnsi="Times New Roman" w:cs="Times New Roman"/>
+          <w:sz w:val="24"/>
+          <w:szCs w:val="24"/>
+          <w:lang w:val="en-US"/>
+        </w:rPr>
+        <w:t xml:space="preserve"> </w:t>
+      </w:r>
+      <w:proofErr w:type="spellStart"/>
+      <w:r>
+        <w:rPr>
+          <w:rFonts w:ascii="Times New Roman" w:eastAsia="Times New Roman" w:hAnsi="Times New Roman" w:cs="Times New Roman"/>
+          <w:sz w:val="24"/>
+          <w:szCs w:val="24"/>
+          <w:lang w:val="en-US"/>
+        </w:rPr>
+        <w:t>disana</w:t>
+      </w:r>
+      <w:proofErr w:type="spellEnd"/>
+      <w:r>
+        <w:rPr>
+          <w:rFonts w:ascii="Times New Roman" w:eastAsia="Times New Roman" w:hAnsi="Times New Roman" w:cs="Times New Roman"/>
+          <w:sz w:val="24"/>
+          <w:szCs w:val="24"/>
+          <w:lang w:val="en-US"/>
+        </w:rPr>
+        <w:t xml:space="preserve"> user </w:t>
+      </w:r>
+      <w:proofErr w:type="spellStart"/>
+      <w:r>
+        <w:rPr>
+          <w:rFonts w:ascii="Times New Roman" w:eastAsia="Times New Roman" w:hAnsi="Times New Roman" w:cs="Times New Roman"/>
+          <w:sz w:val="24"/>
+          <w:szCs w:val="24"/>
+          <w:lang w:val="en-US"/>
+        </w:rPr>
+        <w:t>dapat</w:t>
+      </w:r>
+      <w:proofErr w:type="spellEnd"/>
+      <w:r>
+        <w:rPr>
+          <w:rFonts w:ascii="Times New Roman" w:eastAsia="Times New Roman" w:hAnsi="Times New Roman" w:cs="Times New Roman"/>
+          <w:sz w:val="24"/>
+          <w:szCs w:val="24"/>
+          <w:lang w:val="en-US"/>
+        </w:rPr>
+        <w:t xml:space="preserve"> </w:t>
+      </w:r>
+      <w:proofErr w:type="spellStart"/>
+      <w:r>
+        <w:rPr>
+          <w:rFonts w:ascii="Times New Roman" w:eastAsia="Times New Roman" w:hAnsi="Times New Roman" w:cs="Times New Roman"/>
+          <w:sz w:val="24"/>
+          <w:szCs w:val="24"/>
+          <w:lang w:val="en-US"/>
+        </w:rPr>
+        <w:t>melihat</w:t>
+      </w:r>
+      <w:proofErr w:type="spellEnd"/>
+      <w:r>
+        <w:rPr>
+          <w:rFonts w:ascii="Times New Roman" w:eastAsia="Times New Roman" w:hAnsi="Times New Roman" w:cs="Times New Roman"/>
+          <w:sz w:val="24"/>
+          <w:szCs w:val="24"/>
+          <w:lang w:val="en-US"/>
+        </w:rPr>
+        <w:t xml:space="preserve"> </w:t>
+      </w:r>
+      <w:proofErr w:type="spellStart"/>
+      <w:r>
+        <w:rPr>
+          <w:rFonts w:ascii="Times New Roman" w:eastAsia="Times New Roman" w:hAnsi="Times New Roman" w:cs="Times New Roman"/>
+          <w:sz w:val="24"/>
+          <w:szCs w:val="24"/>
+          <w:lang w:val="en-US"/>
+        </w:rPr>
+        <w:t>destinasi</w:t>
+      </w:r>
+      <w:proofErr w:type="spellEnd"/>
+      <w:r>
+        <w:rPr>
+          <w:rFonts w:ascii="Times New Roman" w:eastAsia="Times New Roman" w:hAnsi="Times New Roman" w:cs="Times New Roman"/>
+          <w:sz w:val="24"/>
+          <w:szCs w:val="24"/>
+          <w:lang w:val="en-US"/>
+        </w:rPr>
+        <w:t xml:space="preserve"> </w:t>
+      </w:r>
+      <w:proofErr w:type="spellStart"/>
+      <w:r>
+        <w:rPr>
+          <w:rFonts w:ascii="Times New Roman" w:eastAsia="Times New Roman" w:hAnsi="Times New Roman" w:cs="Times New Roman"/>
+          <w:sz w:val="24"/>
+          <w:szCs w:val="24"/>
+          <w:lang w:val="en-US"/>
+        </w:rPr>
+        <w:t>destinasi</w:t>
+      </w:r>
+      <w:proofErr w:type="spellEnd"/>
+      <w:r>
+        <w:rPr>
+          <w:rFonts w:ascii="Times New Roman" w:eastAsia="Times New Roman" w:hAnsi="Times New Roman" w:cs="Times New Roman"/>
+          <w:sz w:val="24"/>
+          <w:szCs w:val="24"/>
+          <w:lang w:val="en-US"/>
+        </w:rPr>
+        <w:t xml:space="preserve"> yang </w:t>
+      </w:r>
+      <w:proofErr w:type="spellStart"/>
+      <w:r>
+        <w:rPr>
+          <w:rFonts w:ascii="Times New Roman" w:eastAsia="Times New Roman" w:hAnsi="Times New Roman" w:cs="Times New Roman"/>
+          <w:sz w:val="24"/>
+          <w:szCs w:val="24"/>
+          <w:lang w:val="en-US"/>
+        </w:rPr>
+        <w:t>ada</w:t>
+      </w:r>
+      <w:proofErr w:type="spellEnd"/>
+      <w:r>
+        <w:rPr>
+          <w:rFonts w:ascii="Times New Roman" w:eastAsia="Times New Roman" w:hAnsi="Times New Roman" w:cs="Times New Roman"/>
+          <w:sz w:val="24"/>
+          <w:szCs w:val="24"/>
+          <w:lang w:val="en-US"/>
+        </w:rPr>
+        <w:t xml:space="preserve"> di Indonesia.</w:t>
+      </w:r>
+    </w:p>
+    <w:p>
+      <w:pPr>
+        <w:pStyle w:val="ListParagraph"/>
+        <w:numPr>
+          <w:ilvl w:val="0"/>
+          <w:numId w:val="5"/>
+        </w:numPr>
+        <w:spacing w:line="360" w:lineRule="auto"/>
+        <w:jc w:val="both"/>
+        <w:rPr>
+          <w:rFonts w:ascii="Times New Roman" w:eastAsia="Times New Roman" w:hAnsi="Times New Roman" w:cs="Times New Roman"/>
+          <w:sz w:val="24"/>
+          <w:szCs w:val="24"/>
+          <w:lang w:val="id"/>
+        </w:rPr>
+      </w:pPr>
+      <w:r>
+        <w:rPr>
+          <w:rFonts w:ascii="Times New Roman" w:eastAsia="Times New Roman" w:hAnsi="Times New Roman" w:cs="Times New Roman"/>
+          <w:sz w:val="24"/>
+          <w:szCs w:val="24"/>
+          <w:lang w:val="id"/>
+        </w:rPr>
+        <w:t>Sprint 2</w:t>
+      </w:r>
+    </w:p>
+    <w:p>
+      <w:pPr>
+        <w:pStyle w:val="ListParagraph"/>
+        <w:numPr>
+          <w:ilvl w:val="1"/>
+          <w:numId w:val="5"/>
+        </w:numPr>
+        <w:spacing w:line="360" w:lineRule="auto"/>
+        <w:jc w:val="both"/>
+        <w:rPr>
+          <w:rFonts w:ascii="Times New Roman" w:eastAsia="Times New Roman" w:hAnsi="Times New Roman" w:cs="Times New Roman"/>
+          <w:sz w:val="24"/>
+          <w:szCs w:val="24"/>
+          <w:lang w:val="id"/>
+        </w:rPr>
+      </w:pPr>
+      <w:r>
+        <w:rPr>
+          <w:rFonts w:ascii="Times New Roman" w:eastAsia="Times New Roman" w:hAnsi="Times New Roman" w:cs="Times New Roman"/>
+          <w:sz w:val="24"/>
+          <w:szCs w:val="24"/>
+          <w:lang w:val="id"/>
+        </w:rPr>
+        <w:t xml:space="preserve">Membuat UI pada </w:t>
+      </w:r>
+      <w:proofErr w:type="spellStart"/>
+      <w:r>
+        <w:rPr>
+          <w:rFonts w:ascii="Times New Roman" w:eastAsia="Times New Roman" w:hAnsi="Times New Roman" w:cs="Times New Roman"/>
+          <w:sz w:val="24"/>
+          <w:szCs w:val="24"/>
+          <w:lang w:val="en-US"/>
+        </w:rPr>
+        <w:t>halaman</w:t>
+      </w:r>
+      <w:proofErr w:type="spellEnd"/>
+      <w:r>
+        <w:rPr>
+          <w:rFonts w:ascii="Times New Roman" w:eastAsia="Times New Roman" w:hAnsi="Times New Roman" w:cs="Times New Roman"/>
+          <w:sz w:val="24"/>
+          <w:szCs w:val="24"/>
+          <w:lang w:val="en-US"/>
+        </w:rPr>
+        <w:t xml:space="preserve"> </w:t>
+      </w:r>
+      <w:proofErr w:type="spellStart"/>
+      <w:r>
+        <w:rPr>
+          <w:rFonts w:ascii="Times New Roman" w:eastAsia="Times New Roman" w:hAnsi="Times New Roman" w:cs="Times New Roman"/>
+          <w:sz w:val="24"/>
+          <w:szCs w:val="24"/>
+          <w:lang w:val="en-US"/>
+        </w:rPr>
+        <w:t>destinasi</w:t>
+      </w:r>
+      <w:proofErr w:type="spellEnd"/>
+      <w:r>
+        <w:rPr>
+          <w:rFonts w:ascii="Times New Roman" w:eastAsia="Times New Roman" w:hAnsi="Times New Roman" w:cs="Times New Roman"/>
+          <w:sz w:val="24"/>
+          <w:szCs w:val="24"/>
+          <w:lang w:val="en-US"/>
+        </w:rPr>
+        <w:t xml:space="preserve">, </w:t>
+      </w:r>
+      <w:proofErr w:type="spellStart"/>
+      <w:r>
+        <w:rPr>
+          <w:rFonts w:ascii="Times New Roman" w:eastAsia="Times New Roman" w:hAnsi="Times New Roman" w:cs="Times New Roman"/>
+          <w:sz w:val="24"/>
+          <w:szCs w:val="24"/>
+          <w:lang w:val="en-US"/>
+        </w:rPr>
+        <w:t>dimana</w:t>
+      </w:r>
+      <w:proofErr w:type="spellEnd"/>
+      <w:r>
+        <w:rPr>
+          <w:rFonts w:ascii="Times New Roman" w:eastAsia="Times New Roman" w:hAnsi="Times New Roman" w:cs="Times New Roman"/>
+          <w:sz w:val="24"/>
+          <w:szCs w:val="24"/>
+          <w:lang w:val="en-US"/>
+        </w:rPr>
+        <w:t xml:space="preserve"> user </w:t>
+      </w:r>
+      <w:proofErr w:type="spellStart"/>
+      <w:r>
+        <w:rPr>
+          <w:rFonts w:ascii="Times New Roman" w:eastAsia="Times New Roman" w:hAnsi="Times New Roman" w:cs="Times New Roman"/>
+          <w:sz w:val="24"/>
+          <w:szCs w:val="24"/>
+          <w:lang w:val="en-US"/>
+        </w:rPr>
+        <w:t>dapat</w:t>
+      </w:r>
+      <w:proofErr w:type="spellEnd"/>
+      <w:r>
+        <w:rPr>
+          <w:rFonts w:ascii="Times New Roman" w:eastAsia="Times New Roman" w:hAnsi="Times New Roman" w:cs="Times New Roman"/>
+          <w:sz w:val="24"/>
+          <w:szCs w:val="24"/>
+          <w:lang w:val="en-US"/>
+        </w:rPr>
+        <w:t xml:space="preserve"> </w:t>
+      </w:r>
+      <w:proofErr w:type="spellStart"/>
+      <w:r>
+        <w:rPr>
+          <w:rFonts w:ascii="Times New Roman" w:eastAsia="Times New Roman" w:hAnsi="Times New Roman" w:cs="Times New Roman"/>
+          <w:sz w:val="24"/>
+          <w:szCs w:val="24"/>
+          <w:lang w:val="en-US"/>
+        </w:rPr>
+        <w:t>melihat</w:t>
+      </w:r>
+      <w:proofErr w:type="spellEnd"/>
+      <w:r>
+        <w:rPr>
+          <w:rFonts w:ascii="Times New Roman" w:eastAsia="Times New Roman" w:hAnsi="Times New Roman" w:cs="Times New Roman"/>
+          <w:sz w:val="24"/>
+          <w:szCs w:val="24"/>
+          <w:lang w:val="en-US"/>
+        </w:rPr>
+        <w:t xml:space="preserve"> </w:t>
+      </w:r>
+      <w:proofErr w:type="spellStart"/>
+      <w:r>
+        <w:rPr>
+          <w:rFonts w:ascii="Times New Roman" w:eastAsia="Times New Roman" w:hAnsi="Times New Roman" w:cs="Times New Roman"/>
+          <w:sz w:val="24"/>
+          <w:szCs w:val="24"/>
+          <w:lang w:val="en-US"/>
+        </w:rPr>
+        <w:t>destinasi</w:t>
+      </w:r>
+      <w:proofErr w:type="spellEnd"/>
+      <w:r>
+        <w:rPr>
+          <w:rFonts w:ascii="Times New Roman" w:eastAsia="Times New Roman" w:hAnsi="Times New Roman" w:cs="Times New Roman"/>
+          <w:sz w:val="24"/>
+          <w:szCs w:val="24"/>
+          <w:lang w:val="en-US"/>
+        </w:rPr>
+        <w:t xml:space="preserve"> </w:t>
+      </w:r>
+      <w:proofErr w:type="spellStart"/>
+      <w:r>
+        <w:rPr>
+          <w:rFonts w:ascii="Times New Roman" w:eastAsia="Times New Roman" w:hAnsi="Times New Roman" w:cs="Times New Roman"/>
+          <w:sz w:val="24"/>
+          <w:szCs w:val="24"/>
+          <w:lang w:val="en-US"/>
+        </w:rPr>
+        <w:t>wisata</w:t>
+      </w:r>
+      <w:proofErr w:type="spellEnd"/>
+      <w:r>
+        <w:rPr>
+          <w:rFonts w:ascii="Times New Roman" w:eastAsia="Times New Roman" w:hAnsi="Times New Roman" w:cs="Times New Roman"/>
+          <w:sz w:val="24"/>
+          <w:szCs w:val="24"/>
+          <w:lang w:val="en-US"/>
+        </w:rPr>
+        <w:t xml:space="preserve"> yang di </w:t>
+      </w:r>
+      <w:proofErr w:type="spellStart"/>
+      <w:r>
+        <w:rPr>
+          <w:rFonts w:ascii="Times New Roman" w:eastAsia="Times New Roman" w:hAnsi="Times New Roman" w:cs="Times New Roman"/>
+          <w:sz w:val="24"/>
+          <w:szCs w:val="24"/>
+          <w:lang w:val="en-US"/>
+        </w:rPr>
+        <w:t>berbagai</w:t>
+      </w:r>
+      <w:proofErr w:type="spellEnd"/>
+      <w:r>
+        <w:rPr>
+          <w:rFonts w:ascii="Times New Roman" w:eastAsia="Times New Roman" w:hAnsi="Times New Roman" w:cs="Times New Roman"/>
+          <w:sz w:val="24"/>
+          <w:szCs w:val="24"/>
+          <w:lang w:val="en-US"/>
+        </w:rPr>
+        <w:t xml:space="preserve"> </w:t>
+      </w:r>
+      <w:proofErr w:type="spellStart"/>
+      <w:r>
+        <w:rPr>
+          <w:rFonts w:ascii="Times New Roman" w:eastAsia="Times New Roman" w:hAnsi="Times New Roman" w:cs="Times New Roman"/>
+          <w:sz w:val="24"/>
+          <w:szCs w:val="24"/>
+          <w:lang w:val="en-US"/>
+        </w:rPr>
+        <w:t>provinsi</w:t>
+      </w:r>
+      <w:proofErr w:type="spellEnd"/>
+      <w:r>
+        <w:rPr>
+          <w:rFonts w:ascii="Times New Roman" w:eastAsia="Times New Roman" w:hAnsi="Times New Roman" w:cs="Times New Roman"/>
+          <w:sz w:val="24"/>
+          <w:szCs w:val="24"/>
+          <w:lang w:val="en-US"/>
+        </w:rPr>
+        <w:t>.</w:t>
+      </w:r>
+    </w:p>
+    <w:p>
+      <w:pPr>
+        <w:pStyle w:val="ListParagraph"/>
+        <w:numPr>
+          <w:ilvl w:val="1"/>
+          <w:numId w:val="5"/>
+        </w:numPr>
+        <w:spacing w:line="360" w:lineRule="auto"/>
+        <w:jc w:val="both"/>
+        <w:rPr>
+          <w:rFonts w:ascii="Times New Roman" w:eastAsia="Times New Roman" w:hAnsi="Times New Roman" w:cs="Times New Roman"/>
+          <w:sz w:val="24"/>
+          <w:szCs w:val="24"/>
+          <w:lang w:val="id"/>
+        </w:rPr>
+      </w:pPr>
+      <w:proofErr w:type="spellStart"/>
+      <w:r>
+        <w:rPr>
+          <w:rFonts w:ascii="Times New Roman" w:eastAsia="Times New Roman" w:hAnsi="Times New Roman" w:cs="Times New Roman"/>
+          <w:sz w:val="24"/>
+          <w:szCs w:val="24"/>
+          <w:lang w:val="en-US"/>
+        </w:rPr>
+        <w:t>Membuat</w:t>
+      </w:r>
+      <w:proofErr w:type="spellEnd"/>
+      <w:r>
+        <w:rPr>
+          <w:rFonts w:ascii="Times New Roman" w:eastAsia="Times New Roman" w:hAnsi="Times New Roman" w:cs="Times New Roman"/>
+          <w:sz w:val="24"/>
+          <w:szCs w:val="24"/>
+          <w:lang w:val="en-US"/>
+        </w:rPr>
+        <w:t xml:space="preserve"> UI </w:t>
+      </w:r>
+      <w:proofErr w:type="spellStart"/>
+      <w:r>
+        <w:rPr>
+          <w:rFonts w:ascii="Times New Roman" w:eastAsia="Times New Roman" w:hAnsi="Times New Roman" w:cs="Times New Roman"/>
+          <w:sz w:val="24"/>
+          <w:szCs w:val="24"/>
+          <w:lang w:val="en-US"/>
+        </w:rPr>
+        <w:t>untuk</w:t>
+      </w:r>
+      <w:proofErr w:type="spellEnd"/>
+      <w:r>
+        <w:rPr>
+          <w:rFonts w:ascii="Times New Roman" w:eastAsia="Times New Roman" w:hAnsi="Times New Roman" w:cs="Times New Roman"/>
+          <w:sz w:val="24"/>
+          <w:szCs w:val="24"/>
+          <w:lang w:val="en-US"/>
+        </w:rPr>
+        <w:t xml:space="preserve"> </w:t>
+      </w:r>
+      <w:proofErr w:type="spellStart"/>
+      <w:r>
+        <w:rPr>
+          <w:rFonts w:ascii="Times New Roman" w:eastAsia="Times New Roman" w:hAnsi="Times New Roman" w:cs="Times New Roman"/>
+          <w:sz w:val="24"/>
+          <w:szCs w:val="24"/>
+          <w:lang w:val="en-US"/>
+        </w:rPr>
+        <w:t>fitur</w:t>
+      </w:r>
+      <w:proofErr w:type="spellEnd"/>
+      <w:r>
+        <w:rPr>
+          <w:rFonts w:ascii="Times New Roman" w:eastAsia="Times New Roman" w:hAnsi="Times New Roman" w:cs="Times New Roman"/>
+          <w:sz w:val="24"/>
+          <w:szCs w:val="24"/>
+          <w:lang w:val="en-US"/>
+        </w:rPr>
+        <w:t xml:space="preserve"> </w:t>
+      </w:r>
+      <w:proofErr w:type="spellStart"/>
+      <w:r>
+        <w:rPr>
+          <w:rFonts w:ascii="Times New Roman" w:eastAsia="Times New Roman" w:hAnsi="Times New Roman" w:cs="Times New Roman"/>
+          <w:sz w:val="24"/>
+          <w:szCs w:val="24"/>
+          <w:lang w:val="en-US"/>
+        </w:rPr>
+        <w:t>pencarian</w:t>
+      </w:r>
+      <w:proofErr w:type="spellEnd"/>
+      <w:r>
+        <w:rPr>
+          <w:rFonts w:ascii="Times New Roman" w:eastAsia="Times New Roman" w:hAnsi="Times New Roman" w:cs="Times New Roman"/>
+          <w:sz w:val="24"/>
+          <w:szCs w:val="24"/>
+          <w:lang w:val="en-US"/>
+        </w:rPr>
+        <w:t xml:space="preserve"> </w:t>
+      </w:r>
+      <w:proofErr w:type="spellStart"/>
+      <w:r>
+        <w:rPr>
+          <w:rFonts w:ascii="Times New Roman" w:eastAsia="Times New Roman" w:hAnsi="Times New Roman" w:cs="Times New Roman"/>
+          <w:sz w:val="24"/>
+          <w:szCs w:val="24"/>
+          <w:lang w:val="en-US"/>
+        </w:rPr>
+        <w:t>destinasi</w:t>
+      </w:r>
+      <w:proofErr w:type="spellEnd"/>
+      <w:r>
+        <w:rPr>
+          <w:rFonts w:ascii="Times New Roman" w:eastAsia="Times New Roman" w:hAnsi="Times New Roman" w:cs="Times New Roman"/>
+          <w:sz w:val="24"/>
+          <w:szCs w:val="24"/>
+          <w:lang w:val="en-US"/>
+        </w:rPr>
+        <w:t>.</w:t>
+      </w:r>
+    </w:p>
+    <w:p>
+      <w:pPr>
+        <w:pStyle w:val="ListParagraph"/>
+        <w:numPr>
+          <w:ilvl w:val="1"/>
+          <w:numId w:val="5"/>
+        </w:numPr>
+        <w:spacing w:line="360" w:lineRule="auto"/>
+        <w:jc w:val="both"/>
+        <w:rPr>
+          <w:rFonts w:ascii="Times New Roman" w:eastAsia="Times New Roman" w:hAnsi="Times New Roman" w:cs="Times New Roman"/>
+          <w:sz w:val="24"/>
+          <w:szCs w:val="24"/>
+          <w:lang w:val="id"/>
+        </w:rPr>
+      </w:pPr>
+      <w:r>
+        <w:rPr>
+          <w:rFonts w:ascii="Times New Roman" w:eastAsia="Times New Roman" w:hAnsi="Times New Roman" w:cs="Times New Roman"/>
+          <w:sz w:val="24"/>
+          <w:szCs w:val="24"/>
+          <w:lang w:val="id"/>
+        </w:rPr>
+        <w:t xml:space="preserve">Membuat UI </w:t>
+      </w:r>
+      <w:r>
+        <w:rPr>
+          <w:rFonts w:ascii="Times New Roman" w:eastAsia="Times New Roman" w:hAnsi="Times New Roman" w:cs="Times New Roman"/>
+          <w:sz w:val="24"/>
+          <w:szCs w:val="24"/>
+          <w:lang w:val="en-US"/>
+        </w:rPr>
+        <w:t xml:space="preserve">pada </w:t>
+      </w:r>
+      <w:proofErr w:type="spellStart"/>
+      <w:r>
+        <w:rPr>
+          <w:rFonts w:ascii="Times New Roman" w:eastAsia="Times New Roman" w:hAnsi="Times New Roman" w:cs="Times New Roman"/>
+          <w:sz w:val="24"/>
+          <w:szCs w:val="24"/>
+          <w:lang w:val="en-US"/>
+        </w:rPr>
+        <w:t>halaman</w:t>
+      </w:r>
+      <w:proofErr w:type="spellEnd"/>
+      <w:r>
+        <w:rPr>
+          <w:rFonts w:ascii="Times New Roman" w:eastAsia="Times New Roman" w:hAnsi="Times New Roman" w:cs="Times New Roman"/>
+          <w:sz w:val="24"/>
+          <w:szCs w:val="24"/>
+          <w:lang w:val="en-US"/>
+        </w:rPr>
+        <w:t xml:space="preserve"> </w:t>
+      </w:r>
+      <w:proofErr w:type="spellStart"/>
+      <w:r>
+        <w:rPr>
+          <w:rFonts w:ascii="Times New Roman" w:eastAsia="Times New Roman" w:hAnsi="Times New Roman" w:cs="Times New Roman"/>
+          <w:sz w:val="24"/>
+          <w:szCs w:val="24"/>
+          <w:lang w:val="en-US"/>
+        </w:rPr>
+        <w:t>makanan</w:t>
+      </w:r>
+      <w:proofErr w:type="spellEnd"/>
+      <w:r>
+        <w:rPr>
+          <w:rFonts w:ascii="Times New Roman" w:eastAsia="Times New Roman" w:hAnsi="Times New Roman" w:cs="Times New Roman"/>
+          <w:sz w:val="24"/>
+          <w:szCs w:val="24"/>
+          <w:lang w:val="en-US"/>
+        </w:rPr>
+        <w:t xml:space="preserve">, </w:t>
+      </w:r>
+      <w:proofErr w:type="spellStart"/>
+      <w:r>
+        <w:rPr>
+          <w:rFonts w:ascii="Times New Roman" w:eastAsia="Times New Roman" w:hAnsi="Times New Roman" w:cs="Times New Roman"/>
+          <w:sz w:val="24"/>
+          <w:szCs w:val="24"/>
+          <w:lang w:val="en-US"/>
+        </w:rPr>
+        <w:t>dimana</w:t>
+      </w:r>
+      <w:proofErr w:type="spellEnd"/>
+      <w:r>
+        <w:rPr>
+          <w:rFonts w:ascii="Times New Roman" w:eastAsia="Times New Roman" w:hAnsi="Times New Roman" w:cs="Times New Roman"/>
+          <w:sz w:val="24"/>
+          <w:szCs w:val="24"/>
+          <w:lang w:val="en-US"/>
+        </w:rPr>
+        <w:t xml:space="preserve"> user </w:t>
+      </w:r>
+      <w:proofErr w:type="spellStart"/>
+      <w:r>
+        <w:rPr>
+          <w:rFonts w:ascii="Times New Roman" w:eastAsia="Times New Roman" w:hAnsi="Times New Roman" w:cs="Times New Roman"/>
+          <w:sz w:val="24"/>
+          <w:szCs w:val="24"/>
+          <w:lang w:val="en-US"/>
+        </w:rPr>
+        <w:t>dapat</w:t>
+      </w:r>
+      <w:proofErr w:type="spellEnd"/>
+      <w:r>
+        <w:rPr>
+          <w:rFonts w:ascii="Times New Roman" w:eastAsia="Times New Roman" w:hAnsi="Times New Roman" w:cs="Times New Roman"/>
+          <w:sz w:val="24"/>
+          <w:szCs w:val="24"/>
+          <w:lang w:val="en-US"/>
+        </w:rPr>
+        <w:t xml:space="preserve"> </w:t>
+      </w:r>
+      <w:proofErr w:type="spellStart"/>
+      <w:r>
+        <w:rPr>
+          <w:rFonts w:ascii="Times New Roman" w:eastAsia="Times New Roman" w:hAnsi="Times New Roman" w:cs="Times New Roman"/>
+          <w:sz w:val="24"/>
+          <w:szCs w:val="24"/>
+          <w:lang w:val="en-US"/>
+        </w:rPr>
+        <w:t>melihat</w:t>
+      </w:r>
+      <w:proofErr w:type="spellEnd"/>
+      <w:r>
+        <w:rPr>
+          <w:rFonts w:ascii="Times New Roman" w:eastAsia="Times New Roman" w:hAnsi="Times New Roman" w:cs="Times New Roman"/>
+          <w:sz w:val="24"/>
+          <w:szCs w:val="24"/>
+          <w:lang w:val="en-US"/>
+        </w:rPr>
+        <w:t xml:space="preserve"> dan </w:t>
+      </w:r>
+      <w:proofErr w:type="spellStart"/>
+      <w:r>
+        <w:rPr>
+          <w:rFonts w:ascii="Times New Roman" w:eastAsia="Times New Roman" w:hAnsi="Times New Roman" w:cs="Times New Roman"/>
+          <w:sz w:val="24"/>
+          <w:szCs w:val="24"/>
+          <w:lang w:val="en-US"/>
+        </w:rPr>
+        <w:t>mengenal</w:t>
+      </w:r>
+      <w:proofErr w:type="spellEnd"/>
+      <w:r>
+        <w:rPr>
+          <w:rFonts w:ascii="Times New Roman" w:eastAsia="Times New Roman" w:hAnsi="Times New Roman" w:cs="Times New Roman"/>
+          <w:sz w:val="24"/>
+          <w:szCs w:val="24"/>
+          <w:lang w:val="en-US"/>
+        </w:rPr>
+        <w:t xml:space="preserve"> </w:t>
+      </w:r>
+      <w:proofErr w:type="spellStart"/>
+      <w:r>
+        <w:rPr>
+          <w:rFonts w:ascii="Times New Roman" w:eastAsia="Times New Roman" w:hAnsi="Times New Roman" w:cs="Times New Roman"/>
+          <w:sz w:val="24"/>
+          <w:szCs w:val="24"/>
+          <w:lang w:val="en-US"/>
+        </w:rPr>
+        <w:t>makanan</w:t>
+      </w:r>
+      <w:proofErr w:type="spellEnd"/>
+      <w:r>
+        <w:rPr>
+          <w:rFonts w:ascii="Times New Roman" w:eastAsia="Times New Roman" w:hAnsi="Times New Roman" w:cs="Times New Roman"/>
+          <w:sz w:val="24"/>
+          <w:szCs w:val="24"/>
+          <w:lang w:val="en-US"/>
+        </w:rPr>
+        <w:t xml:space="preserve"> </w:t>
+      </w:r>
+      <w:proofErr w:type="spellStart"/>
+      <w:r>
+        <w:rPr>
+          <w:rFonts w:ascii="Times New Roman" w:eastAsia="Times New Roman" w:hAnsi="Times New Roman" w:cs="Times New Roman"/>
+          <w:sz w:val="24"/>
+          <w:szCs w:val="24"/>
+          <w:lang w:val="en-US"/>
+        </w:rPr>
+        <w:t>khas</w:t>
+      </w:r>
+      <w:proofErr w:type="spellEnd"/>
+      <w:r>
+        <w:rPr>
+          <w:rFonts w:ascii="Times New Roman" w:eastAsia="Times New Roman" w:hAnsi="Times New Roman" w:cs="Times New Roman"/>
+          <w:sz w:val="24"/>
+          <w:szCs w:val="24"/>
+          <w:lang w:val="en-US"/>
+        </w:rPr>
+        <w:t xml:space="preserve"> Indonesia </w:t>
+      </w:r>
+      <w:proofErr w:type="spellStart"/>
+      <w:r>
+        <w:rPr>
+          <w:rFonts w:ascii="Times New Roman" w:eastAsia="Times New Roman" w:hAnsi="Times New Roman" w:cs="Times New Roman"/>
+          <w:sz w:val="24"/>
+          <w:szCs w:val="24"/>
+          <w:lang w:val="en-US"/>
+        </w:rPr>
+        <w:t>dari</w:t>
+      </w:r>
+      <w:proofErr w:type="spellEnd"/>
+      <w:r>
+        <w:rPr>
+          <w:rFonts w:ascii="Times New Roman" w:eastAsia="Times New Roman" w:hAnsi="Times New Roman" w:cs="Times New Roman"/>
+          <w:sz w:val="24"/>
+          <w:szCs w:val="24"/>
+          <w:lang w:val="en-US"/>
+        </w:rPr>
+        <w:t xml:space="preserve"> </w:t>
+      </w:r>
+      <w:proofErr w:type="spellStart"/>
+      <w:r>
+        <w:rPr>
+          <w:rFonts w:ascii="Times New Roman" w:eastAsia="Times New Roman" w:hAnsi="Times New Roman" w:cs="Times New Roman"/>
+          <w:sz w:val="24"/>
+          <w:szCs w:val="24"/>
+          <w:lang w:val="en-US"/>
+        </w:rPr>
+        <w:t>berbagai</w:t>
+      </w:r>
+      <w:proofErr w:type="spellEnd"/>
+      <w:r>
+        <w:rPr>
+          <w:rFonts w:ascii="Times New Roman" w:eastAsia="Times New Roman" w:hAnsi="Times New Roman" w:cs="Times New Roman"/>
+          <w:sz w:val="24"/>
+          <w:szCs w:val="24"/>
+          <w:lang w:val="en-US"/>
+        </w:rPr>
+        <w:t xml:space="preserve"> </w:t>
+      </w:r>
+      <w:proofErr w:type="spellStart"/>
+      <w:r>
+        <w:rPr>
+          <w:rFonts w:ascii="Times New Roman" w:eastAsia="Times New Roman" w:hAnsi="Times New Roman" w:cs="Times New Roman"/>
+          <w:sz w:val="24"/>
+          <w:szCs w:val="24"/>
+          <w:lang w:val="en-US"/>
+        </w:rPr>
+        <w:t>daerah</w:t>
+      </w:r>
+      <w:proofErr w:type="spellEnd"/>
+    </w:p>
+    <w:p>
+      <w:pPr>
+        <w:pStyle w:val="ListParagraph"/>
+        <w:numPr>
+          <w:ilvl w:val="1"/>
+          <w:numId w:val="5"/>
+        </w:numPr>
+        <w:spacing w:line="360" w:lineRule="auto"/>
+        <w:jc w:val="both"/>
+        <w:rPr>
+          <w:rFonts w:ascii="Times New Roman" w:eastAsia="Times New Roman" w:hAnsi="Times New Roman" w:cs="Times New Roman"/>
+          <w:sz w:val="24"/>
+          <w:szCs w:val="24"/>
+          <w:lang w:val="id"/>
+        </w:rPr>
+      </w:pPr>
+      <w:r>
+        <w:rPr>
+          <w:rFonts w:ascii="Times New Roman" w:eastAsia="Times New Roman" w:hAnsi="Times New Roman" w:cs="Times New Roman"/>
+          <w:sz w:val="24"/>
+          <w:szCs w:val="24"/>
+          <w:lang w:val="id"/>
+        </w:rPr>
+        <w:t xml:space="preserve">Membuat UI </w:t>
+      </w:r>
+      <w:r>
+        <w:rPr>
+          <w:rFonts w:ascii="Times New Roman" w:eastAsia="Times New Roman" w:hAnsi="Times New Roman" w:cs="Times New Roman"/>
+          <w:sz w:val="24"/>
+          <w:szCs w:val="24"/>
+          <w:lang w:val="en-US"/>
+        </w:rPr>
+        <w:t xml:space="preserve">pada </w:t>
+      </w:r>
+      <w:proofErr w:type="spellStart"/>
+      <w:r>
+        <w:rPr>
+          <w:rFonts w:ascii="Times New Roman" w:eastAsia="Times New Roman" w:hAnsi="Times New Roman" w:cs="Times New Roman"/>
+          <w:sz w:val="24"/>
+          <w:szCs w:val="24"/>
+          <w:lang w:val="en-US"/>
+        </w:rPr>
+        <w:t>halaman</w:t>
+      </w:r>
+      <w:proofErr w:type="spellEnd"/>
+      <w:r>
+        <w:rPr>
+          <w:rFonts w:ascii="Times New Roman" w:eastAsia="Times New Roman" w:hAnsi="Times New Roman" w:cs="Times New Roman"/>
+          <w:sz w:val="24"/>
+          <w:szCs w:val="24"/>
+          <w:lang w:val="en-US"/>
+        </w:rPr>
+        <w:t xml:space="preserve"> </w:t>
+      </w:r>
+      <w:proofErr w:type="spellStart"/>
+      <w:r>
+        <w:rPr>
+          <w:rFonts w:ascii="Times New Roman" w:eastAsia="Times New Roman" w:hAnsi="Times New Roman" w:cs="Times New Roman"/>
+          <w:sz w:val="24"/>
+          <w:szCs w:val="24"/>
+          <w:lang w:val="en-US"/>
+        </w:rPr>
+        <w:t>pakaian</w:t>
+      </w:r>
+      <w:proofErr w:type="spellEnd"/>
+      <w:r>
+        <w:rPr>
+          <w:rFonts w:ascii="Times New Roman" w:eastAsia="Times New Roman" w:hAnsi="Times New Roman" w:cs="Times New Roman"/>
+          <w:sz w:val="24"/>
+          <w:szCs w:val="24"/>
+          <w:lang w:val="en-US"/>
+        </w:rPr>
+        <w:t xml:space="preserve">, </w:t>
+      </w:r>
+      <w:proofErr w:type="spellStart"/>
+      <w:r>
+        <w:rPr>
+          <w:rFonts w:ascii="Times New Roman" w:eastAsia="Times New Roman" w:hAnsi="Times New Roman" w:cs="Times New Roman"/>
+          <w:sz w:val="24"/>
+          <w:szCs w:val="24"/>
+          <w:lang w:val="en-US"/>
+        </w:rPr>
+        <w:t>dimana</w:t>
+      </w:r>
+      <w:proofErr w:type="spellEnd"/>
+      <w:r>
+        <w:rPr>
+          <w:rFonts w:ascii="Times New Roman" w:eastAsia="Times New Roman" w:hAnsi="Times New Roman" w:cs="Times New Roman"/>
+          <w:sz w:val="24"/>
+          <w:szCs w:val="24"/>
+          <w:lang w:val="en-US"/>
+        </w:rPr>
+        <w:t xml:space="preserve"> user </w:t>
+      </w:r>
+      <w:proofErr w:type="spellStart"/>
+      <w:r>
+        <w:rPr>
+          <w:rFonts w:ascii="Times New Roman" w:eastAsia="Times New Roman" w:hAnsi="Times New Roman" w:cs="Times New Roman"/>
+          <w:sz w:val="24"/>
+          <w:szCs w:val="24"/>
+          <w:lang w:val="en-US"/>
+        </w:rPr>
+        <w:t>dapat</w:t>
+      </w:r>
+      <w:proofErr w:type="spellEnd"/>
+      <w:r>
+        <w:rPr>
+          <w:rFonts w:ascii="Times New Roman" w:eastAsia="Times New Roman" w:hAnsi="Times New Roman" w:cs="Times New Roman"/>
+          <w:sz w:val="24"/>
+          <w:szCs w:val="24"/>
+          <w:lang w:val="en-US"/>
+        </w:rPr>
+        <w:t xml:space="preserve"> </w:t>
+      </w:r>
+      <w:proofErr w:type="spellStart"/>
+      <w:r>
+        <w:rPr>
+          <w:rFonts w:ascii="Times New Roman" w:eastAsia="Times New Roman" w:hAnsi="Times New Roman" w:cs="Times New Roman"/>
+          <w:sz w:val="24"/>
+          <w:szCs w:val="24"/>
+          <w:lang w:val="en-US"/>
+        </w:rPr>
+        <w:t>melihat</w:t>
+      </w:r>
+      <w:proofErr w:type="spellEnd"/>
+      <w:r>
+        <w:rPr>
+          <w:rFonts w:ascii="Times New Roman" w:eastAsia="Times New Roman" w:hAnsi="Times New Roman" w:cs="Times New Roman"/>
+          <w:sz w:val="24"/>
+          <w:szCs w:val="24"/>
+          <w:lang w:val="en-US"/>
+        </w:rPr>
+        <w:t xml:space="preserve"> dan </w:t>
+      </w:r>
+      <w:proofErr w:type="spellStart"/>
+      <w:r>
+        <w:rPr>
+          <w:rFonts w:ascii="Times New Roman" w:eastAsia="Times New Roman" w:hAnsi="Times New Roman" w:cs="Times New Roman"/>
+          <w:sz w:val="24"/>
+          <w:szCs w:val="24"/>
+          <w:lang w:val="en-US"/>
+        </w:rPr>
+        <w:t>mengenal</w:t>
+      </w:r>
+      <w:proofErr w:type="spellEnd"/>
+      <w:r>
+        <w:rPr>
+          <w:rFonts w:ascii="Times New Roman" w:eastAsia="Times New Roman" w:hAnsi="Times New Roman" w:cs="Times New Roman"/>
+          <w:sz w:val="24"/>
+          <w:szCs w:val="24"/>
+          <w:lang w:val="en-US"/>
+        </w:rPr>
+        <w:t xml:space="preserve"> </w:t>
+      </w:r>
+      <w:proofErr w:type="spellStart"/>
+      <w:r>
+        <w:rPr>
+          <w:rFonts w:ascii="Times New Roman" w:eastAsia="Times New Roman" w:hAnsi="Times New Roman" w:cs="Times New Roman"/>
+          <w:sz w:val="24"/>
+          <w:szCs w:val="24"/>
+          <w:lang w:val="en-US"/>
+        </w:rPr>
+        <w:t>berbagai</w:t>
+      </w:r>
+      <w:proofErr w:type="spellEnd"/>
+      <w:r>
+        <w:rPr>
+          <w:rFonts w:ascii="Times New Roman" w:eastAsia="Times New Roman" w:hAnsi="Times New Roman" w:cs="Times New Roman"/>
+          <w:sz w:val="24"/>
+          <w:szCs w:val="24"/>
+          <w:lang w:val="en-US"/>
+        </w:rPr>
+        <w:t xml:space="preserve"> </w:t>
+      </w:r>
+      <w:proofErr w:type="spellStart"/>
+      <w:r>
+        <w:rPr>
+          <w:rFonts w:ascii="Times New Roman" w:eastAsia="Times New Roman" w:hAnsi="Times New Roman" w:cs="Times New Roman"/>
+          <w:sz w:val="24"/>
+          <w:szCs w:val="24"/>
+          <w:lang w:val="en-US"/>
+        </w:rPr>
+        <w:t>pakaian</w:t>
+      </w:r>
+      <w:proofErr w:type="spellEnd"/>
+      <w:r>
+        <w:rPr>
+          <w:rFonts w:ascii="Times New Roman" w:eastAsia="Times New Roman" w:hAnsi="Times New Roman" w:cs="Times New Roman"/>
+          <w:sz w:val="24"/>
+          <w:szCs w:val="24"/>
+          <w:lang w:val="en-US"/>
+        </w:rPr>
+        <w:t xml:space="preserve"> </w:t>
+      </w:r>
+      <w:proofErr w:type="spellStart"/>
+      <w:r>
+        <w:rPr>
+          <w:rFonts w:ascii="Times New Roman" w:eastAsia="Times New Roman" w:hAnsi="Times New Roman" w:cs="Times New Roman"/>
+          <w:sz w:val="24"/>
+          <w:szCs w:val="24"/>
+          <w:lang w:val="en-US"/>
+        </w:rPr>
+        <w:t>daerah</w:t>
+      </w:r>
+      <w:proofErr w:type="spellEnd"/>
+      <w:r>
+        <w:rPr>
+          <w:rFonts w:ascii="Times New Roman" w:eastAsia="Times New Roman" w:hAnsi="Times New Roman" w:cs="Times New Roman"/>
+          <w:sz w:val="24"/>
+          <w:szCs w:val="24"/>
+          <w:lang w:val="en-US"/>
+        </w:rPr>
+        <w:t xml:space="preserve"> di Indonesia</w:t>
+      </w:r>
+    </w:p>
+    <w:p>
+      <w:pPr>
+        <w:pStyle w:val="ListParagraph"/>
+        <w:numPr>
+          <w:ilvl w:val="1"/>
+          <w:numId w:val="5"/>
+        </w:numPr>
+        <w:spacing w:line="360" w:lineRule="auto"/>
+        <w:jc w:val="both"/>
+        <w:rPr>
+          <w:rFonts w:ascii="Times New Roman" w:eastAsia="Times New Roman" w:hAnsi="Times New Roman" w:cs="Times New Roman"/>
+          <w:sz w:val="24"/>
+          <w:szCs w:val="24"/>
+          <w:lang w:val="id"/>
+        </w:rPr>
+      </w:pPr>
+      <w:r>
+        <w:rPr>
+          <w:rFonts w:ascii="Times New Roman" w:eastAsia="Times New Roman" w:hAnsi="Times New Roman" w:cs="Times New Roman"/>
+          <w:sz w:val="24"/>
+          <w:szCs w:val="24"/>
+          <w:lang w:val="id"/>
+        </w:rPr>
+        <w:t xml:space="preserve">Membuat UI </w:t>
+      </w:r>
+      <w:r>
+        <w:rPr>
+          <w:rFonts w:ascii="Times New Roman" w:eastAsia="Times New Roman" w:hAnsi="Times New Roman" w:cs="Times New Roman"/>
+          <w:sz w:val="24"/>
+          <w:szCs w:val="24"/>
+          <w:lang w:val="en-US"/>
+        </w:rPr>
+        <w:t xml:space="preserve">pada </w:t>
+      </w:r>
+      <w:proofErr w:type="spellStart"/>
+      <w:r>
+        <w:rPr>
+          <w:rFonts w:ascii="Times New Roman" w:eastAsia="Times New Roman" w:hAnsi="Times New Roman" w:cs="Times New Roman"/>
+          <w:sz w:val="24"/>
+          <w:szCs w:val="24"/>
+          <w:lang w:val="en-US"/>
+        </w:rPr>
+        <w:t>halaman</w:t>
+      </w:r>
+      <w:proofErr w:type="spellEnd"/>
+      <w:r>
+        <w:rPr>
+          <w:rFonts w:ascii="Times New Roman" w:eastAsia="Times New Roman" w:hAnsi="Times New Roman" w:cs="Times New Roman"/>
+          <w:sz w:val="24"/>
+          <w:szCs w:val="24"/>
+          <w:lang w:val="en-US"/>
+        </w:rPr>
+        <w:t xml:space="preserve"> </w:t>
+      </w:r>
+      <w:proofErr w:type="spellStart"/>
+      <w:r>
+        <w:rPr>
+          <w:rFonts w:ascii="Times New Roman" w:eastAsia="Times New Roman" w:hAnsi="Times New Roman" w:cs="Times New Roman"/>
+          <w:sz w:val="24"/>
+          <w:szCs w:val="24"/>
+          <w:lang w:val="en-US"/>
+        </w:rPr>
+        <w:t>pakaian</w:t>
+      </w:r>
+      <w:proofErr w:type="spellEnd"/>
+      <w:r>
+        <w:rPr>
+          <w:rFonts w:ascii="Times New Roman" w:eastAsia="Times New Roman" w:hAnsi="Times New Roman" w:cs="Times New Roman"/>
+          <w:sz w:val="24"/>
+          <w:szCs w:val="24"/>
+          <w:lang w:val="en-US"/>
+        </w:rPr>
+        <w:t xml:space="preserve">, </w:t>
+      </w:r>
+      <w:proofErr w:type="spellStart"/>
+      <w:r>
+        <w:rPr>
+          <w:rFonts w:ascii="Times New Roman" w:eastAsia="Times New Roman" w:hAnsi="Times New Roman" w:cs="Times New Roman"/>
+          <w:sz w:val="24"/>
+          <w:szCs w:val="24"/>
+          <w:lang w:val="en-US"/>
+        </w:rPr>
+        <w:t>dimana</w:t>
+      </w:r>
+      <w:proofErr w:type="spellEnd"/>
+      <w:r>
+        <w:rPr>
+          <w:rFonts w:ascii="Times New Roman" w:eastAsia="Times New Roman" w:hAnsi="Times New Roman" w:cs="Times New Roman"/>
+          <w:sz w:val="24"/>
+          <w:szCs w:val="24"/>
+          <w:lang w:val="en-US"/>
+        </w:rPr>
+        <w:t xml:space="preserve"> user </w:t>
+      </w:r>
+      <w:proofErr w:type="spellStart"/>
+      <w:r>
+        <w:rPr>
+          <w:rFonts w:ascii="Times New Roman" w:eastAsia="Times New Roman" w:hAnsi="Times New Roman" w:cs="Times New Roman"/>
+          <w:sz w:val="24"/>
+          <w:szCs w:val="24"/>
+          <w:lang w:val="en-US"/>
+        </w:rPr>
+        <w:t>dapat</w:t>
+      </w:r>
+      <w:proofErr w:type="spellEnd"/>
+      <w:r>
+        <w:rPr>
+          <w:rFonts w:ascii="Times New Roman" w:eastAsia="Times New Roman" w:hAnsi="Times New Roman" w:cs="Times New Roman"/>
+          <w:sz w:val="24"/>
+          <w:szCs w:val="24"/>
+          <w:lang w:val="en-US"/>
+        </w:rPr>
+        <w:t xml:space="preserve"> </w:t>
+      </w:r>
+      <w:proofErr w:type="spellStart"/>
+      <w:r>
+        <w:rPr>
+          <w:rFonts w:ascii="Times New Roman" w:eastAsia="Times New Roman" w:hAnsi="Times New Roman" w:cs="Times New Roman"/>
+          <w:sz w:val="24"/>
+          <w:szCs w:val="24"/>
+          <w:lang w:val="en-US"/>
+        </w:rPr>
+        <w:t>memilih</w:t>
+      </w:r>
+      <w:proofErr w:type="spellEnd"/>
+      <w:r>
+        <w:rPr>
+          <w:rFonts w:ascii="Times New Roman" w:eastAsia="Times New Roman" w:hAnsi="Times New Roman" w:cs="Times New Roman"/>
+          <w:sz w:val="24"/>
+          <w:szCs w:val="24"/>
+          <w:lang w:val="en-US"/>
+        </w:rPr>
+        <w:t xml:space="preserve"> pada </w:t>
+      </w:r>
+      <w:proofErr w:type="spellStart"/>
+      <w:r>
+        <w:rPr>
+          <w:rFonts w:ascii="Times New Roman" w:eastAsia="Times New Roman" w:hAnsi="Times New Roman" w:cs="Times New Roman"/>
+          <w:sz w:val="24"/>
+          <w:szCs w:val="24"/>
+          <w:lang w:val="en-US"/>
+        </w:rPr>
+        <w:t>provinsi</w:t>
+      </w:r>
+      <w:proofErr w:type="spellEnd"/>
+      <w:r>
+        <w:rPr>
+          <w:rFonts w:ascii="Times New Roman" w:eastAsia="Times New Roman" w:hAnsi="Times New Roman" w:cs="Times New Roman"/>
+          <w:sz w:val="24"/>
+          <w:szCs w:val="24"/>
+          <w:lang w:val="en-US"/>
+        </w:rPr>
+        <w:t xml:space="preserve"> mana yang </w:t>
+      </w:r>
+      <w:proofErr w:type="spellStart"/>
+      <w:r>
+        <w:rPr>
+          <w:rFonts w:ascii="Times New Roman" w:eastAsia="Times New Roman" w:hAnsi="Times New Roman" w:cs="Times New Roman"/>
+          <w:sz w:val="24"/>
+          <w:szCs w:val="24"/>
+          <w:lang w:val="en-US"/>
+        </w:rPr>
+        <w:t>ingin</w:t>
+      </w:r>
+      <w:proofErr w:type="spellEnd"/>
+      <w:r>
+        <w:rPr>
+          <w:rFonts w:ascii="Times New Roman" w:eastAsia="Times New Roman" w:hAnsi="Times New Roman" w:cs="Times New Roman"/>
+          <w:sz w:val="24"/>
+          <w:szCs w:val="24"/>
+          <w:lang w:val="en-US"/>
+        </w:rPr>
+        <w:t xml:space="preserve"> user </w:t>
+      </w:r>
+      <w:proofErr w:type="spellStart"/>
+      <w:r>
+        <w:rPr>
+          <w:rFonts w:ascii="Times New Roman" w:eastAsia="Times New Roman" w:hAnsi="Times New Roman" w:cs="Times New Roman"/>
+          <w:sz w:val="24"/>
+          <w:szCs w:val="24"/>
+          <w:lang w:val="en-US"/>
+        </w:rPr>
+        <w:t>ketahui</w:t>
+      </w:r>
+      <w:proofErr w:type="spellEnd"/>
+    </w:p>
+    <w:p>
+      <w:pPr>
+        <w:pStyle w:val="ListParagraph"/>
+        <w:numPr>
+          <w:ilvl w:val="1"/>
+          <w:numId w:val="5"/>
+        </w:numPr>
+        <w:spacing w:line="360" w:lineRule="auto"/>
+        <w:jc w:val="both"/>
+        <w:rPr>
+          <w:rFonts w:ascii="Times New Roman" w:eastAsia="Times New Roman" w:hAnsi="Times New Roman" w:cs="Times New Roman"/>
+          <w:sz w:val="24"/>
+          <w:szCs w:val="24"/>
+          <w:lang w:val="id"/>
+        </w:rPr>
+      </w:pPr>
+      <w:proofErr w:type="spellStart"/>
+      <w:r>
+        <w:rPr>
+          <w:rFonts w:ascii="Times New Roman" w:eastAsia="Times New Roman" w:hAnsi="Times New Roman" w:cs="Times New Roman"/>
+          <w:sz w:val="24"/>
+          <w:szCs w:val="24"/>
+          <w:lang w:val="en-US"/>
+        </w:rPr>
+        <w:t>Membuat</w:t>
+      </w:r>
+      <w:proofErr w:type="spellEnd"/>
+      <w:r>
+        <w:rPr>
+          <w:rFonts w:ascii="Times New Roman" w:eastAsia="Times New Roman" w:hAnsi="Times New Roman" w:cs="Times New Roman"/>
+          <w:sz w:val="24"/>
+          <w:szCs w:val="24"/>
+          <w:lang w:val="en-US"/>
+        </w:rPr>
+        <w:t xml:space="preserve"> UI </w:t>
+      </w:r>
+      <w:proofErr w:type="spellStart"/>
+      <w:r>
+        <w:rPr>
+          <w:rFonts w:ascii="Times New Roman" w:eastAsia="Times New Roman" w:hAnsi="Times New Roman" w:cs="Times New Roman"/>
+          <w:sz w:val="24"/>
+          <w:szCs w:val="24"/>
+          <w:lang w:val="en-US"/>
+        </w:rPr>
+        <w:t>untuk</w:t>
+      </w:r>
+      <w:proofErr w:type="spellEnd"/>
+      <w:r>
+        <w:rPr>
+          <w:rFonts w:ascii="Times New Roman" w:eastAsia="Times New Roman" w:hAnsi="Times New Roman" w:cs="Times New Roman"/>
+          <w:sz w:val="24"/>
+          <w:szCs w:val="24"/>
+          <w:lang w:val="en-US"/>
+        </w:rPr>
+        <w:t xml:space="preserve"> </w:t>
+      </w:r>
+      <w:proofErr w:type="spellStart"/>
+      <w:r>
+        <w:rPr>
+          <w:rFonts w:ascii="Times New Roman" w:eastAsia="Times New Roman" w:hAnsi="Times New Roman" w:cs="Times New Roman"/>
+          <w:sz w:val="24"/>
+          <w:szCs w:val="24"/>
+          <w:lang w:val="en-US"/>
+        </w:rPr>
+        <w:t>meuju</w:t>
+      </w:r>
+      <w:proofErr w:type="spellEnd"/>
+      <w:r>
+        <w:rPr>
+          <w:rFonts w:ascii="Times New Roman" w:eastAsia="Times New Roman" w:hAnsi="Times New Roman" w:cs="Times New Roman"/>
+          <w:sz w:val="24"/>
+          <w:szCs w:val="24"/>
+          <w:lang w:val="en-US"/>
+        </w:rPr>
+        <w:t xml:space="preserve"> </w:t>
+      </w:r>
+      <w:proofErr w:type="spellStart"/>
+      <w:r>
+        <w:rPr>
+          <w:rFonts w:ascii="Times New Roman" w:eastAsia="Times New Roman" w:hAnsi="Times New Roman" w:cs="Times New Roman"/>
+          <w:sz w:val="24"/>
+          <w:szCs w:val="24"/>
+          <w:lang w:val="en-US"/>
+        </w:rPr>
+        <w:t>ke</w:t>
+      </w:r>
+      <w:proofErr w:type="spellEnd"/>
+      <w:r>
+        <w:rPr>
+          <w:rFonts w:ascii="Times New Roman" w:eastAsia="Times New Roman" w:hAnsi="Times New Roman" w:cs="Times New Roman"/>
+          <w:sz w:val="24"/>
+          <w:szCs w:val="24"/>
+          <w:lang w:val="en-US"/>
+        </w:rPr>
+        <w:t xml:space="preserve"> </w:t>
+      </w:r>
+      <w:proofErr w:type="spellStart"/>
+      <w:r>
+        <w:rPr>
+          <w:rFonts w:ascii="Times New Roman" w:eastAsia="Times New Roman" w:hAnsi="Times New Roman" w:cs="Times New Roman"/>
+          <w:sz w:val="24"/>
+          <w:szCs w:val="24"/>
+          <w:lang w:val="en-US"/>
+        </w:rPr>
+        <w:t>halaman</w:t>
+      </w:r>
+      <w:proofErr w:type="spellEnd"/>
+      <w:r>
+        <w:rPr>
+          <w:rFonts w:ascii="Times New Roman" w:eastAsia="Times New Roman" w:hAnsi="Times New Roman" w:cs="Times New Roman"/>
+          <w:sz w:val="24"/>
+          <w:szCs w:val="24"/>
+          <w:lang w:val="en-US"/>
+        </w:rPr>
+        <w:t xml:space="preserve"> media </w:t>
+      </w:r>
+      <w:proofErr w:type="spellStart"/>
+      <w:r>
+        <w:rPr>
+          <w:rFonts w:ascii="Times New Roman" w:eastAsia="Times New Roman" w:hAnsi="Times New Roman" w:cs="Times New Roman"/>
+          <w:sz w:val="24"/>
+          <w:szCs w:val="24"/>
+          <w:lang w:val="en-US"/>
+        </w:rPr>
+        <w:t>sosial</w:t>
+      </w:r>
+      <w:proofErr w:type="spellEnd"/>
+      <w:r>
+        <w:rPr>
+          <w:rFonts w:ascii="Times New Roman" w:eastAsia="Times New Roman" w:hAnsi="Times New Roman" w:cs="Times New Roman"/>
+          <w:sz w:val="24"/>
+          <w:szCs w:val="24"/>
+          <w:lang w:val="en-US"/>
+        </w:rPr>
+        <w:t>.</w:t>
+      </w:r>
+    </w:p>
+    <w:p>
+      <w:pPr>
+        <w:pStyle w:val="ListParagraph"/>
+        <w:numPr>
+          <w:ilvl w:val="1"/>
+          <w:numId w:val="5"/>
+        </w:numPr>
+        <w:spacing w:line="360" w:lineRule="auto"/>
+        <w:jc w:val="both"/>
+        <w:rPr>
+          <w:rFonts w:ascii="Times New Roman" w:eastAsia="Times New Roman" w:hAnsi="Times New Roman" w:cs="Times New Roman"/>
+          <w:sz w:val="24"/>
+          <w:szCs w:val="24"/>
+          <w:lang w:val="id"/>
+        </w:rPr>
+      </w:pPr>
+      <w:r>
+        <w:rPr>
+          <w:rFonts w:ascii="Times New Roman" w:eastAsia="Times New Roman" w:hAnsi="Times New Roman" w:cs="Times New Roman"/>
+          <w:sz w:val="24"/>
+          <w:szCs w:val="24"/>
+          <w:lang w:val="id"/>
+        </w:rPr>
+        <w:t xml:space="preserve">Membuat UI </w:t>
+      </w:r>
+      <w:r>
+        <w:rPr>
+          <w:rFonts w:ascii="Times New Roman" w:eastAsia="Times New Roman" w:hAnsi="Times New Roman" w:cs="Times New Roman"/>
+          <w:sz w:val="24"/>
+          <w:szCs w:val="24"/>
+          <w:lang w:val="en-US"/>
+        </w:rPr>
+        <w:t xml:space="preserve">pada </w:t>
+      </w:r>
+      <w:proofErr w:type="spellStart"/>
+      <w:r>
+        <w:rPr>
+          <w:rFonts w:ascii="Times New Roman" w:eastAsia="Times New Roman" w:hAnsi="Times New Roman" w:cs="Times New Roman"/>
+          <w:sz w:val="24"/>
+          <w:szCs w:val="24"/>
+          <w:lang w:val="en-US"/>
+        </w:rPr>
+        <w:t>halaman</w:t>
+      </w:r>
+      <w:proofErr w:type="spellEnd"/>
+      <w:r>
+        <w:rPr>
+          <w:rFonts w:ascii="Times New Roman" w:eastAsia="Times New Roman" w:hAnsi="Times New Roman" w:cs="Times New Roman"/>
+          <w:sz w:val="24"/>
+          <w:szCs w:val="24"/>
+          <w:lang w:val="en-US"/>
+        </w:rPr>
+        <w:t xml:space="preserve"> hotel, </w:t>
+      </w:r>
+      <w:proofErr w:type="spellStart"/>
+      <w:r>
+        <w:rPr>
+          <w:rFonts w:ascii="Times New Roman" w:eastAsia="Times New Roman" w:hAnsi="Times New Roman" w:cs="Times New Roman"/>
+          <w:sz w:val="24"/>
+          <w:szCs w:val="24"/>
+          <w:lang w:val="en-US"/>
+        </w:rPr>
+        <w:t>dimana</w:t>
+      </w:r>
+      <w:proofErr w:type="spellEnd"/>
+      <w:r>
+        <w:rPr>
+          <w:rFonts w:ascii="Times New Roman" w:eastAsia="Times New Roman" w:hAnsi="Times New Roman" w:cs="Times New Roman"/>
+          <w:sz w:val="24"/>
+          <w:szCs w:val="24"/>
+          <w:lang w:val="en-US"/>
+        </w:rPr>
+        <w:t xml:space="preserve"> user </w:t>
+      </w:r>
+      <w:proofErr w:type="spellStart"/>
+      <w:r>
+        <w:rPr>
+          <w:rFonts w:ascii="Times New Roman" w:eastAsia="Times New Roman" w:hAnsi="Times New Roman" w:cs="Times New Roman"/>
+          <w:sz w:val="24"/>
+          <w:szCs w:val="24"/>
+          <w:lang w:val="en-US"/>
+        </w:rPr>
+        <w:t>akan</w:t>
+      </w:r>
+      <w:proofErr w:type="spellEnd"/>
+      <w:r>
+        <w:rPr>
+          <w:rFonts w:ascii="Times New Roman" w:eastAsia="Times New Roman" w:hAnsi="Times New Roman" w:cs="Times New Roman"/>
+          <w:sz w:val="24"/>
+          <w:szCs w:val="24"/>
+          <w:lang w:val="en-US"/>
+        </w:rPr>
+        <w:t xml:space="preserve"> </w:t>
+      </w:r>
+      <w:proofErr w:type="spellStart"/>
+      <w:r>
+        <w:rPr>
+          <w:rFonts w:ascii="Times New Roman" w:eastAsia="Times New Roman" w:hAnsi="Times New Roman" w:cs="Times New Roman"/>
+          <w:sz w:val="24"/>
+          <w:szCs w:val="24"/>
+          <w:lang w:val="en-US"/>
+        </w:rPr>
+        <w:t>dapat</w:t>
+      </w:r>
+      <w:proofErr w:type="spellEnd"/>
+      <w:r>
+        <w:rPr>
+          <w:rFonts w:ascii="Times New Roman" w:eastAsia="Times New Roman" w:hAnsi="Times New Roman" w:cs="Times New Roman"/>
+          <w:sz w:val="24"/>
+          <w:szCs w:val="24"/>
+          <w:lang w:val="en-US"/>
+        </w:rPr>
+        <w:t xml:space="preserve"> </w:t>
+      </w:r>
+      <w:proofErr w:type="spellStart"/>
+      <w:r>
+        <w:rPr>
+          <w:rFonts w:ascii="Times New Roman" w:eastAsia="Times New Roman" w:hAnsi="Times New Roman" w:cs="Times New Roman"/>
+          <w:sz w:val="24"/>
+          <w:szCs w:val="24"/>
+          <w:lang w:val="en-US"/>
+        </w:rPr>
+        <w:t>melihat</w:t>
+      </w:r>
+      <w:proofErr w:type="spellEnd"/>
+      <w:r>
+        <w:rPr>
+          <w:rFonts w:ascii="Times New Roman" w:eastAsia="Times New Roman" w:hAnsi="Times New Roman" w:cs="Times New Roman"/>
+          <w:sz w:val="24"/>
+          <w:szCs w:val="24"/>
+          <w:lang w:val="en-US"/>
+        </w:rPr>
+        <w:t xml:space="preserve"> hotel yang </w:t>
+      </w:r>
+      <w:proofErr w:type="spellStart"/>
+      <w:r>
+        <w:rPr>
+          <w:rFonts w:ascii="Times New Roman" w:eastAsia="Times New Roman" w:hAnsi="Times New Roman" w:cs="Times New Roman"/>
+          <w:sz w:val="24"/>
+          <w:szCs w:val="24"/>
+          <w:lang w:val="en-US"/>
+        </w:rPr>
+        <w:t>direkomendasikan</w:t>
+      </w:r>
+      <w:proofErr w:type="spellEnd"/>
+      <w:r>
+        <w:rPr>
+          <w:rFonts w:ascii="Times New Roman" w:eastAsia="Times New Roman" w:hAnsi="Times New Roman" w:cs="Times New Roman"/>
+          <w:sz w:val="24"/>
+          <w:szCs w:val="24"/>
+          <w:lang w:val="en-US"/>
+        </w:rPr>
+        <w:t xml:space="preserve"> oleh website pada </w:t>
+      </w:r>
+      <w:proofErr w:type="spellStart"/>
+      <w:r>
+        <w:rPr>
+          <w:rFonts w:ascii="Times New Roman" w:eastAsia="Times New Roman" w:hAnsi="Times New Roman" w:cs="Times New Roman"/>
+          <w:sz w:val="24"/>
+          <w:szCs w:val="24"/>
+          <w:lang w:val="en-US"/>
+        </w:rPr>
+        <w:t>lokasi</w:t>
+      </w:r>
+      <w:proofErr w:type="spellEnd"/>
+      <w:r>
+        <w:rPr>
+          <w:rFonts w:ascii="Times New Roman" w:eastAsia="Times New Roman" w:hAnsi="Times New Roman" w:cs="Times New Roman"/>
+          <w:sz w:val="24"/>
+          <w:szCs w:val="24"/>
+          <w:lang w:val="en-US"/>
+        </w:rPr>
+        <w:t xml:space="preserve"> yang </w:t>
+      </w:r>
+      <w:proofErr w:type="spellStart"/>
+      <w:r>
+        <w:rPr>
+          <w:rFonts w:ascii="Times New Roman" w:eastAsia="Times New Roman" w:hAnsi="Times New Roman" w:cs="Times New Roman"/>
+          <w:sz w:val="24"/>
+          <w:szCs w:val="24"/>
+          <w:lang w:val="en-US"/>
+        </w:rPr>
+        <w:t>ingin</w:t>
+      </w:r>
+      <w:proofErr w:type="spellEnd"/>
+      <w:r>
+        <w:rPr>
+          <w:rFonts w:ascii="Times New Roman" w:eastAsia="Times New Roman" w:hAnsi="Times New Roman" w:cs="Times New Roman"/>
+          <w:sz w:val="24"/>
+          <w:szCs w:val="24"/>
+          <w:lang w:val="en-US"/>
+        </w:rPr>
+        <w:t xml:space="preserve"> </w:t>
+      </w:r>
+      <w:proofErr w:type="spellStart"/>
+      <w:r>
+        <w:rPr>
+          <w:rFonts w:ascii="Times New Roman" w:eastAsia="Times New Roman" w:hAnsi="Times New Roman" w:cs="Times New Roman"/>
+          <w:sz w:val="24"/>
+          <w:szCs w:val="24"/>
+          <w:lang w:val="en-US"/>
+        </w:rPr>
+        <w:t>dicari</w:t>
+      </w:r>
+      <w:proofErr w:type="spellEnd"/>
+      <w:r>
+        <w:rPr>
+          <w:rFonts w:ascii="Times New Roman" w:eastAsia="Times New Roman" w:hAnsi="Times New Roman" w:cs="Times New Roman"/>
+          <w:sz w:val="24"/>
+          <w:szCs w:val="24"/>
+          <w:lang w:val="en-US"/>
+        </w:rPr>
+        <w:t xml:space="preserve"> oleh user.</w:t>
+      </w:r>
+    </w:p>
+    <w:p>
+      <w:pPr>
+        <w:pStyle w:val="ListParagraph"/>
+        <w:numPr>
+          <w:ilvl w:val="1"/>
+          <w:numId w:val="5"/>
+        </w:numPr>
+        <w:spacing w:line="360" w:lineRule="auto"/>
+        <w:jc w:val="both"/>
+        <w:rPr>
+          <w:rFonts w:ascii="Times New Roman" w:eastAsia="Times New Roman" w:hAnsi="Times New Roman" w:cs="Times New Roman"/>
+          <w:sz w:val="24"/>
+          <w:szCs w:val="24"/>
+          <w:lang w:val="id"/>
+        </w:rPr>
+      </w:pPr>
+      <w:proofErr w:type="spellStart"/>
+      <w:r>
+        <w:rPr>
+          <w:rFonts w:ascii="Times New Roman" w:eastAsia="Times New Roman" w:hAnsi="Times New Roman" w:cs="Times New Roman"/>
+          <w:sz w:val="24"/>
+          <w:szCs w:val="24"/>
+          <w:lang w:val="en-US"/>
+        </w:rPr>
+        <w:t>Perbaikan</w:t>
+      </w:r>
+      <w:proofErr w:type="spellEnd"/>
+      <w:r>
+        <w:rPr>
+          <w:rFonts w:ascii="Times New Roman" w:eastAsia="Times New Roman" w:hAnsi="Times New Roman" w:cs="Times New Roman"/>
+          <w:sz w:val="24"/>
+          <w:szCs w:val="24"/>
+          <w:lang w:val="en-US"/>
+        </w:rPr>
+        <w:t xml:space="preserve"> UI pada </w:t>
+      </w:r>
+      <w:proofErr w:type="spellStart"/>
+      <w:r>
+        <w:rPr>
+          <w:rFonts w:ascii="Times New Roman" w:eastAsia="Times New Roman" w:hAnsi="Times New Roman" w:cs="Times New Roman"/>
+          <w:sz w:val="24"/>
+          <w:szCs w:val="24"/>
+          <w:lang w:val="en-US"/>
+        </w:rPr>
+        <w:t>halaman</w:t>
+      </w:r>
+      <w:proofErr w:type="spellEnd"/>
+      <w:r>
+        <w:rPr>
+          <w:rFonts w:ascii="Times New Roman" w:eastAsia="Times New Roman" w:hAnsi="Times New Roman" w:cs="Times New Roman"/>
+          <w:sz w:val="24"/>
+          <w:szCs w:val="24"/>
+          <w:lang w:val="en-US"/>
+        </w:rPr>
+        <w:t xml:space="preserve"> </w:t>
+      </w:r>
+      <w:proofErr w:type="gramStart"/>
+      <w:r>
+        <w:rPr>
+          <w:rFonts w:ascii="Times New Roman" w:eastAsia="Times New Roman" w:hAnsi="Times New Roman" w:cs="Times New Roman"/>
+          <w:sz w:val="24"/>
+          <w:szCs w:val="24"/>
+          <w:lang w:val="en-US"/>
+        </w:rPr>
+        <w:t>Home</w:t>
+      </w:r>
+      <w:proofErr w:type="gramEnd"/>
+      <w:r>
+        <w:rPr>
+          <w:rFonts w:ascii="Times New Roman" w:eastAsia="Times New Roman" w:hAnsi="Times New Roman" w:cs="Times New Roman"/>
+          <w:sz w:val="24"/>
+          <w:szCs w:val="24"/>
+          <w:lang w:val="en-US"/>
+        </w:rPr>
+        <w:t xml:space="preserve"> website.</w:t>
+      </w:r>
+    </w:p>
+    <w:p>
+      <w:pPr>
+        <w:spacing w:before="240" w:after="240" w:line="360" w:lineRule="auto"/>
+        <w:ind w:left="357" w:firstLine="363"/>
+        <w:jc w:val="both"/>
+        <w:rPr>
+          <w:rFonts w:ascii="Times New Roman" w:hAnsi="Times New Roman" w:cs="Times New Roman"/>
+        </w:rPr>
+      </w:pPr>
+    </w:p>
+    <w:p>
+      <w:pPr>
+        <w:pStyle w:val="ListParagraph"/>
+      </w:pPr>
     </w:p>
     <w:sectPr>
       <w:pgSz w:w="11906" w:h="16838"/>
@@ -3603,7 +6595,7 @@
 </file>
 
 <file path=word/endnotes.xml><?xml version="1.0" encoding="utf-8"?>
-<w:endnotes xmlns:wpc="http://schemas.microsoft.com/office/word/2010/wordprocessingCanvas" xmlns:cx="http://schemas.microsoft.com/office/drawing/2014/chartex" xmlns:cx1="http://schemas.microsoft.com/office/drawing/2015/9/8/chartex" xmlns:cx2="http://schemas.microsoft.com/office/drawing/2015/10/21/chartex" xmlns:cx3="http://schemas.microsoft.com/office/drawing/2016/5/9/chartex" xmlns:cx4="http://schemas.microsoft.com/office/drawing/2016/5/10/chartex" xmlns:cx5="http://schemas.microsoft.com/office/drawing/2016/5/11/chartex" xmlns:cx6="http://schemas.microsoft.com/office/drawing/2016/5/12/chartex" xmlns:cx7="http://schemas.microsoft.com/office/drawing/2016/5/13/chartex" xmlns:cx8="http://schemas.microsoft.com/office/drawing/2016/5/14/chartex" xmlns:mc="http://schemas.openxmlformats.org/markup-compatibility/2006" xmlns:aink="http://schemas.microsoft.com/office/drawing/2016/ink" xmlns:am3d="http://schemas.microsoft.com/office/drawing/2017/model3d" xmlns:o="urn:schemas-microsoft-com:office:office" xmlns:r="http://schemas.openxmlformats.org/officeDocument/2006/relationships" xmlns:m="http://schemas.openxmlformats.org/officeDocument/2006/math" xmlns:v="urn:schemas-microsoft-com:vml" xmlns:wp14="http://schemas.microsoft.com/office/word/2010/wordprocessingDrawing" xmlns:wp="http://schemas.openxmlformats.org/drawingml/2006/wordprocessingDrawing" xmlns:w10="urn:schemas-microsoft-com:office:word" xmlns:w="http://schemas.openxmlformats.org/wordprocessingml/2006/main" xmlns:w14="http://schemas.microsoft.com/office/word/2010/wordml" xmlns:w15="http://schemas.microsoft.com/office/word/2012/wordml" xmlns:w16cid="http://schemas.microsoft.com/office/word/2016/wordml/cid" xmlns:w16se="http://schemas.microsoft.com/office/word/2015/wordml/symex" xmlns:wpg="http://schemas.microsoft.com/office/word/2010/wordprocessingGroup" xmlns:wpi="http://schemas.microsoft.com/office/word/2010/wordprocessingInk" xmlns:wne="http://schemas.microsoft.com/office/word/2006/wordml" xmlns:wps="http://schemas.microsoft.com/office/word/2010/wordprocessingShape" mc:Ignorable="w14 w15 w16se w16cid wp14">
+<w:endnotes xmlns:wpc="http://schemas.microsoft.com/office/word/2010/wordprocessingCanvas" xmlns:cx="http://schemas.microsoft.com/office/drawing/2014/chartex" xmlns:cx1="http://schemas.microsoft.com/office/drawing/2015/9/8/chartex" xmlns:cx2="http://schemas.microsoft.com/office/drawing/2015/10/21/chartex" xmlns:cx3="http://schemas.microsoft.com/office/drawing/2016/5/9/chartex" xmlns:cx4="http://schemas.microsoft.com/office/drawing/2016/5/10/chartex" xmlns:cx5="http://schemas.microsoft.com/office/drawing/2016/5/11/chartex" xmlns:cx6="http://schemas.microsoft.com/office/drawing/2016/5/12/chartex" xmlns:cx7="http://schemas.microsoft.com/office/drawing/2016/5/13/chartex" xmlns:cx8="http://schemas.microsoft.com/office/drawing/2016/5/14/chartex" xmlns:mc="http://schemas.openxmlformats.org/markup-compatibility/2006" xmlns:aink="http://schemas.microsoft.com/office/drawing/2016/ink" xmlns:am3d="http://schemas.microsoft.com/office/drawing/2017/model3d" xmlns:o="urn:schemas-microsoft-com:office:office" xmlns:oel="http://schemas.microsoft.com/office/2019/extlst" xmlns:r="http://schemas.openxmlformats.org/officeDocument/2006/relationships" xmlns:m="http://schemas.openxmlformats.org/officeDocument/2006/math" xmlns:v="urn:schemas-microsoft-com:vml" xmlns:wp14="http://schemas.microsoft.com/office/word/2010/wordprocessingDrawing" xmlns:wp="http://schemas.openxmlformats.org/drawingml/2006/wordprocessingDrawing" xmlns:w10="urn:schemas-microsoft-com:office:word" xmlns:w="http://schemas.openxmlformats.org/wordprocessingml/2006/main" xmlns:w14="http://schemas.microsoft.com/office/word/2010/wordml" xmlns:w15="http://schemas.microsoft.com/office/word/2012/wordml" xmlns:w16cex="http://schemas.microsoft.com/office/word/2018/wordml/cex" xmlns:w16cid="http://schemas.microsoft.com/office/word/2016/wordml/cid" xmlns:w16="http://schemas.microsoft.com/office/word/2018/wordml" xmlns:w16du="http://schemas.microsoft.com/office/word/2023/wordml/word16du" xmlns:w16sdtdh="http://schemas.microsoft.com/office/word/2020/wordml/sdtdatahash" xmlns:w16se="http://schemas.microsoft.com/office/word/2015/wordml/symex" xmlns:wpg="http://schemas.microsoft.com/office/word/2010/wordprocessingGroup" xmlns:wpi="http://schemas.microsoft.com/office/word/2010/wordprocessingInk" xmlns:wne="http://schemas.microsoft.com/office/word/2006/wordml" xmlns:wps="http://schemas.microsoft.com/office/word/2010/wordprocessingShape" mc:Ignorable="w14 w15 w16se w16cid w16 w16cex w16sdtdh wp14">
   <w:endnote w:type="separator" w:id="-1">
     <w:p>
       <w:pPr>
@@ -3628,7 +6620,7 @@
 </file>
 
 <file path=word/footer1.xml><?xml version="1.0" encoding="utf-8"?>
-<w:ftr xmlns:wpc="http://schemas.microsoft.com/office/word/2010/wordprocessingCanvas" xmlns:cx="http://schemas.microsoft.com/office/drawing/2014/chartex" xmlns:cx1="http://schemas.microsoft.com/office/drawing/2015/9/8/chartex" xmlns:cx2="http://schemas.microsoft.com/office/drawing/2015/10/21/chartex" xmlns:cx3="http://schemas.microsoft.com/office/drawing/2016/5/9/chartex" xmlns:cx4="http://schemas.microsoft.com/office/drawing/2016/5/10/chartex" xmlns:cx5="http://schemas.microsoft.com/office/drawing/2016/5/11/chartex" xmlns:cx6="http://schemas.microsoft.com/office/drawing/2016/5/12/chartex" xmlns:cx7="http://schemas.microsoft.com/office/drawing/2016/5/13/chartex" xmlns:cx8="http://schemas.microsoft.com/office/drawing/2016/5/14/chartex" xmlns:mc="http://schemas.openxmlformats.org/markup-compatibility/2006" xmlns:aink="http://schemas.microsoft.com/office/drawing/2016/ink" xmlns:am3d="http://schemas.microsoft.com/office/drawing/2017/model3d" xmlns:o="urn:schemas-microsoft-com:office:office" xmlns:r="http://schemas.openxmlformats.org/officeDocument/2006/relationships" xmlns:m="http://schemas.openxmlformats.org/officeDocument/2006/math" xmlns:v="urn:schemas-microsoft-com:vml" xmlns:wp14="http://schemas.microsoft.com/office/word/2010/wordprocessingDrawing" xmlns:wp="http://schemas.openxmlformats.org/drawingml/2006/wordprocessingDrawing" xmlns:w10="urn:schemas-microsoft-com:office:word" xmlns:w="http://schemas.openxmlformats.org/wordprocessingml/2006/main" xmlns:w14="http://schemas.microsoft.com/office/word/2010/wordml" xmlns:w15="http://schemas.microsoft.com/office/word/2012/wordml" xmlns:w16cid="http://schemas.microsoft.com/office/word/2016/wordml/cid" xmlns:w16se="http://schemas.microsoft.com/office/word/2015/wordml/symex" xmlns:wpg="http://schemas.microsoft.com/office/word/2010/wordprocessingGroup" xmlns:wpi="http://schemas.microsoft.com/office/word/2010/wordprocessingInk" xmlns:wne="http://schemas.microsoft.com/office/word/2006/wordml" xmlns:wps="http://schemas.microsoft.com/office/word/2010/wordprocessingShape" mc:Ignorable="w14 w15 w16se w16cid wp14">
+<w:ftr xmlns:wpc="http://schemas.microsoft.com/office/word/2010/wordprocessingCanvas" xmlns:cx="http://schemas.microsoft.com/office/drawing/2014/chartex" xmlns:cx1="http://schemas.microsoft.com/office/drawing/2015/9/8/chartex" xmlns:cx2="http://schemas.microsoft.com/office/drawing/2015/10/21/chartex" xmlns:cx3="http://schemas.microsoft.com/office/drawing/2016/5/9/chartex" xmlns:cx4="http://schemas.microsoft.com/office/drawing/2016/5/10/chartex" xmlns:cx5="http://schemas.microsoft.com/office/drawing/2016/5/11/chartex" xmlns:cx6="http://schemas.microsoft.com/office/drawing/2016/5/12/chartex" xmlns:cx7="http://schemas.microsoft.com/office/drawing/2016/5/13/chartex" xmlns:cx8="http://schemas.microsoft.com/office/drawing/2016/5/14/chartex" xmlns:mc="http://schemas.openxmlformats.org/markup-compatibility/2006" xmlns:aink="http://schemas.microsoft.com/office/drawing/2016/ink" xmlns:am3d="http://schemas.microsoft.com/office/drawing/2017/model3d" xmlns:o="urn:schemas-microsoft-com:office:office" xmlns:oel="http://schemas.microsoft.com/office/2019/extlst" xmlns:r="http://schemas.openxmlformats.org/officeDocument/2006/relationships" xmlns:m="http://schemas.openxmlformats.org/officeDocument/2006/math" xmlns:v="urn:schemas-microsoft-com:vml" xmlns:wp14="http://schemas.microsoft.com/office/word/2010/wordprocessingDrawing" xmlns:wp="http://schemas.openxmlformats.org/drawingml/2006/wordprocessingDrawing" xmlns:w10="urn:schemas-microsoft-com:office:word" xmlns:w="http://schemas.openxmlformats.org/wordprocessingml/2006/main" xmlns:w14="http://schemas.microsoft.com/office/word/2010/wordml" xmlns:w15="http://schemas.microsoft.com/office/word/2012/wordml" xmlns:w16cex="http://schemas.microsoft.com/office/word/2018/wordml/cex" xmlns:w16cid="http://schemas.microsoft.com/office/word/2016/wordml/cid" xmlns:w16="http://schemas.microsoft.com/office/word/2018/wordml" xmlns:w16du="http://schemas.microsoft.com/office/word/2023/wordml/word16du" xmlns:w16sdtdh="http://schemas.microsoft.com/office/word/2020/wordml/sdtdatahash" xmlns:w16se="http://schemas.microsoft.com/office/word/2015/wordml/symex" xmlns:wpg="http://schemas.microsoft.com/office/word/2010/wordprocessingGroup" xmlns:wpi="http://schemas.microsoft.com/office/word/2010/wordprocessingInk" xmlns:wne="http://schemas.microsoft.com/office/word/2006/wordml" xmlns:wps="http://schemas.microsoft.com/office/word/2010/wordprocessingShape" mc:Ignorable="w14 w15 w16se w16cid w16 w16cex w16sdtdh wp14">
   <w:sdt>
     <w:sdtPr>
       <w:id w:val="-1235702220"/>
@@ -3660,7 +6652,7 @@
 </file>
 
 <file path=word/footer2.xml><?xml version="1.0" encoding="utf-8"?>
-<w:ftr xmlns:wpc="http://schemas.microsoft.com/office/word/2010/wordprocessingCanvas" xmlns:cx="http://schemas.microsoft.com/office/drawing/2014/chartex" xmlns:cx1="http://schemas.microsoft.com/office/drawing/2015/9/8/chartex" xmlns:cx2="http://schemas.microsoft.com/office/drawing/2015/10/21/chartex" xmlns:cx3="http://schemas.microsoft.com/office/drawing/2016/5/9/chartex" xmlns:cx4="http://schemas.microsoft.com/office/drawing/2016/5/10/chartex" xmlns:cx5="http://schemas.microsoft.com/office/drawing/2016/5/11/chartex" xmlns:cx6="http://schemas.microsoft.com/office/drawing/2016/5/12/chartex" xmlns:cx7="http://schemas.microsoft.com/office/drawing/2016/5/13/chartex" xmlns:cx8="http://schemas.microsoft.com/office/drawing/2016/5/14/chartex" xmlns:mc="http://schemas.openxmlformats.org/markup-compatibility/2006" xmlns:aink="http://schemas.microsoft.com/office/drawing/2016/ink" xmlns:am3d="http://schemas.microsoft.com/office/drawing/2017/model3d" xmlns:o="urn:schemas-microsoft-com:office:office" xmlns:r="http://schemas.openxmlformats.org/officeDocument/2006/relationships" xmlns:m="http://schemas.openxmlformats.org/officeDocument/2006/math" xmlns:v="urn:schemas-microsoft-com:vml" xmlns:wp14="http://schemas.microsoft.com/office/word/2010/wordprocessingDrawing" xmlns:wp="http://schemas.openxmlformats.org/drawingml/2006/wordprocessingDrawing" xmlns:w10="urn:schemas-microsoft-com:office:word" xmlns:w="http://schemas.openxmlformats.org/wordprocessingml/2006/main" xmlns:w14="http://schemas.microsoft.com/office/word/2010/wordml" xmlns:w15="http://schemas.microsoft.com/office/word/2012/wordml" xmlns:w16cid="http://schemas.microsoft.com/office/word/2016/wordml/cid" xmlns:w16se="http://schemas.microsoft.com/office/word/2015/wordml/symex" xmlns:wpg="http://schemas.microsoft.com/office/word/2010/wordprocessingGroup" xmlns:wpi="http://schemas.microsoft.com/office/word/2010/wordprocessingInk" xmlns:wne="http://schemas.microsoft.com/office/word/2006/wordml" xmlns:wps="http://schemas.microsoft.com/office/word/2010/wordprocessingShape" mc:Ignorable="w14 w15 w16se w16cid wp14">
+<w:ftr xmlns:wpc="http://schemas.microsoft.com/office/word/2010/wordprocessingCanvas" xmlns:cx="http://schemas.microsoft.com/office/drawing/2014/chartex" xmlns:cx1="http://schemas.microsoft.com/office/drawing/2015/9/8/chartex" xmlns:cx2="http://schemas.microsoft.com/office/drawing/2015/10/21/chartex" xmlns:cx3="http://schemas.microsoft.com/office/drawing/2016/5/9/chartex" xmlns:cx4="http://schemas.microsoft.com/office/drawing/2016/5/10/chartex" xmlns:cx5="http://schemas.microsoft.com/office/drawing/2016/5/11/chartex" xmlns:cx6="http://schemas.microsoft.com/office/drawing/2016/5/12/chartex" xmlns:cx7="http://schemas.microsoft.com/office/drawing/2016/5/13/chartex" xmlns:cx8="http://schemas.microsoft.com/office/drawing/2016/5/14/chartex" xmlns:mc="http://schemas.openxmlformats.org/markup-compatibility/2006" xmlns:aink="http://schemas.microsoft.com/office/drawing/2016/ink" xmlns:am3d="http://schemas.microsoft.com/office/drawing/2017/model3d" xmlns:o="urn:schemas-microsoft-com:office:office" xmlns:oel="http://schemas.microsoft.com/office/2019/extlst" xmlns:r="http://schemas.openxmlformats.org/officeDocument/2006/relationships" xmlns:m="http://schemas.openxmlformats.org/officeDocument/2006/math" xmlns:v="urn:schemas-microsoft-com:vml" xmlns:wp14="http://schemas.microsoft.com/office/word/2010/wordprocessingDrawing" xmlns:wp="http://schemas.openxmlformats.org/drawingml/2006/wordprocessingDrawing" xmlns:w10="urn:schemas-microsoft-com:office:word" xmlns:w="http://schemas.openxmlformats.org/wordprocessingml/2006/main" xmlns:w14="http://schemas.microsoft.com/office/word/2010/wordml" xmlns:w15="http://schemas.microsoft.com/office/word/2012/wordml" xmlns:w16cex="http://schemas.microsoft.com/office/word/2018/wordml/cex" xmlns:w16cid="http://schemas.microsoft.com/office/word/2016/wordml/cid" xmlns:w16="http://schemas.microsoft.com/office/word/2018/wordml" xmlns:w16du="http://schemas.microsoft.com/office/word/2023/wordml/word16du" xmlns:w16sdtdh="http://schemas.microsoft.com/office/word/2020/wordml/sdtdatahash" xmlns:w16se="http://schemas.microsoft.com/office/word/2015/wordml/symex" xmlns:wpg="http://schemas.microsoft.com/office/word/2010/wordprocessingGroup" xmlns:wpi="http://schemas.microsoft.com/office/word/2010/wordprocessingInk" xmlns:wne="http://schemas.microsoft.com/office/word/2006/wordml" xmlns:wps="http://schemas.microsoft.com/office/word/2010/wordprocessingShape" mc:Ignorable="w14 w15 w16se w16cid w16 w16cex w16sdtdh wp14">
   <w:sdt>
     <w:sdtPr>
       <w:id w:val="1864397747"/>
@@ -3728,7 +6720,7 @@
 </file>
 
 <file path=word/footnotes.xml><?xml version="1.0" encoding="utf-8"?>
-<w:footnotes xmlns:wpc="http://schemas.microsoft.com/office/word/2010/wordprocessingCanvas" xmlns:cx="http://schemas.microsoft.com/office/drawing/2014/chartex" xmlns:cx1="http://schemas.microsoft.com/office/drawing/2015/9/8/chartex" xmlns:cx2="http://schemas.microsoft.com/office/drawing/2015/10/21/chartex" xmlns:cx3="http://schemas.microsoft.com/office/drawing/2016/5/9/chartex" xmlns:cx4="http://schemas.microsoft.com/office/drawing/2016/5/10/chartex" xmlns:cx5="http://schemas.microsoft.com/office/drawing/2016/5/11/chartex" xmlns:cx6="http://schemas.microsoft.com/office/drawing/2016/5/12/chartex" xmlns:cx7="http://schemas.microsoft.com/office/drawing/2016/5/13/chartex" xmlns:cx8="http://schemas.microsoft.com/office/drawing/2016/5/14/chartex" xmlns:mc="http://schemas.openxmlformats.org/markup-compatibility/2006" xmlns:aink="http://schemas.microsoft.com/office/drawing/2016/ink" xmlns:am3d="http://schemas.microsoft.com/office/drawing/2017/model3d" xmlns:o="urn:schemas-microsoft-com:office:office" xmlns:r="http://schemas.openxmlformats.org/officeDocument/2006/relationships" xmlns:m="http://schemas.openxmlformats.org/officeDocument/2006/math" xmlns:v="urn:schemas-microsoft-com:vml" xmlns:wp14="http://schemas.microsoft.com/office/word/2010/wordprocessingDrawing" xmlns:wp="http://schemas.openxmlformats.org/drawingml/2006/wordprocessingDrawing" xmlns:w10="urn:schemas-microsoft-com:office:word" xmlns:w="http://schemas.openxmlformats.org/wordprocessingml/2006/main" xmlns:w14="http://schemas.microsoft.com/office/word/2010/wordml" xmlns:w15="http://schemas.microsoft.com/office/word/2012/wordml" xmlns:w16cid="http://schemas.microsoft.com/office/word/2016/wordml/cid" xmlns:w16se="http://schemas.microsoft.com/office/word/2015/wordml/symex" xmlns:wpg="http://schemas.microsoft.com/office/word/2010/wordprocessingGroup" xmlns:wpi="http://schemas.microsoft.com/office/word/2010/wordprocessingInk" xmlns:wne="http://schemas.microsoft.com/office/word/2006/wordml" xmlns:wps="http://schemas.microsoft.com/office/word/2010/wordprocessingShape" mc:Ignorable="w14 w15 w16se w16cid wp14">
+<w:footnotes xmlns:wpc="http://schemas.microsoft.com/office/word/2010/wordprocessingCanvas" xmlns:cx="http://schemas.microsoft.com/office/drawing/2014/chartex" xmlns:cx1="http://schemas.microsoft.com/office/drawing/2015/9/8/chartex" xmlns:cx2="http://schemas.microsoft.com/office/drawing/2015/10/21/chartex" xmlns:cx3="http://schemas.microsoft.com/office/drawing/2016/5/9/chartex" xmlns:cx4="http://schemas.microsoft.com/office/drawing/2016/5/10/chartex" xmlns:cx5="http://schemas.microsoft.com/office/drawing/2016/5/11/chartex" xmlns:cx6="http://schemas.microsoft.com/office/drawing/2016/5/12/chartex" xmlns:cx7="http://schemas.microsoft.com/office/drawing/2016/5/13/chartex" xmlns:cx8="http://schemas.microsoft.com/office/drawing/2016/5/14/chartex" xmlns:mc="http://schemas.openxmlformats.org/markup-compatibility/2006" xmlns:aink="http://schemas.microsoft.com/office/drawing/2016/ink" xmlns:am3d="http://schemas.microsoft.com/office/drawing/2017/model3d" xmlns:o="urn:schemas-microsoft-com:office:office" xmlns:oel="http://schemas.microsoft.com/office/2019/extlst" xmlns:r="http://schemas.openxmlformats.org/officeDocument/2006/relationships" xmlns:m="http://schemas.openxmlformats.org/officeDocument/2006/math" xmlns:v="urn:schemas-microsoft-com:vml" xmlns:wp14="http://schemas.microsoft.com/office/word/2010/wordprocessingDrawing" xmlns:wp="http://schemas.openxmlformats.org/drawingml/2006/wordprocessingDrawing" xmlns:w10="urn:schemas-microsoft-com:office:word" xmlns:w="http://schemas.openxmlformats.org/wordprocessingml/2006/main" xmlns:w14="http://schemas.microsoft.com/office/word/2010/wordml" xmlns:w15="http://schemas.microsoft.com/office/word/2012/wordml" xmlns:w16cex="http://schemas.microsoft.com/office/word/2018/wordml/cex" xmlns:w16cid="http://schemas.microsoft.com/office/word/2016/wordml/cid" xmlns:w16="http://schemas.microsoft.com/office/word/2018/wordml" xmlns:w16du="http://schemas.microsoft.com/office/word/2023/wordml/word16du" xmlns:w16sdtdh="http://schemas.microsoft.com/office/word/2020/wordml/sdtdatahash" xmlns:w16se="http://schemas.microsoft.com/office/word/2015/wordml/symex" xmlns:wpg="http://schemas.microsoft.com/office/word/2010/wordprocessingGroup" xmlns:wpi="http://schemas.microsoft.com/office/word/2010/wordprocessingInk" xmlns:wne="http://schemas.microsoft.com/office/word/2006/wordml" xmlns:wps="http://schemas.microsoft.com/office/word/2010/wordprocessingShape" mc:Ignorable="w14 w15 w16se w16cid w16 w16cex w16sdtdh wp14">
   <w:footnote w:type="separator" w:id="-1">
     <w:p>
       <w:pPr>
@@ -3753,7 +6745,7 @@
 </file>
 
 <file path=word/numbering.xml><?xml version="1.0" encoding="utf-8"?>
-<w:numbering xmlns:wpc="http://schemas.microsoft.com/office/word/2010/wordprocessingCanvas" xmlns:cx="http://schemas.microsoft.com/office/drawing/2014/chartex" xmlns:cx1="http://schemas.microsoft.com/office/drawing/2015/9/8/chartex" xmlns:cx2="http://schemas.microsoft.com/office/drawing/2015/10/21/chartex" xmlns:cx3="http://schemas.microsoft.com/office/drawing/2016/5/9/chartex" xmlns:cx4="http://schemas.microsoft.com/office/drawing/2016/5/10/chartex" xmlns:cx5="http://schemas.microsoft.com/office/drawing/2016/5/11/chartex" xmlns:cx6="http://schemas.microsoft.com/office/drawing/2016/5/12/chartex" xmlns:cx7="http://schemas.microsoft.com/office/drawing/2016/5/13/chartex" xmlns:cx8="http://schemas.microsoft.com/office/drawing/2016/5/14/chartex" xmlns:mc="http://schemas.openxmlformats.org/markup-compatibility/2006" xmlns:aink="http://schemas.microsoft.com/office/drawing/2016/ink" xmlns:am3d="http://schemas.microsoft.com/office/drawing/2017/model3d" xmlns:o="urn:schemas-microsoft-com:office:office" xmlns:r="http://schemas.openxmlformats.org/officeDocument/2006/relationships" xmlns:m="http://schemas.openxmlformats.org/officeDocument/2006/math" xmlns:v="urn:schemas-microsoft-com:vml" xmlns:wp14="http://schemas.microsoft.com/office/word/2010/wordprocessingDrawing" xmlns:wp="http://schemas.openxmlformats.org/drawingml/2006/wordprocessingDrawing" xmlns:w10="urn:schemas-microsoft-com:office:word" xmlns:w="http://schemas.openxmlformats.org/wordprocessingml/2006/main" xmlns:w14="http://schemas.microsoft.com/office/word/2010/wordml" xmlns:w15="http://schemas.microsoft.com/office/word/2012/wordml" xmlns:w16cid="http://schemas.microsoft.com/office/word/2016/wordml/cid" xmlns:w16se="http://schemas.microsoft.com/office/word/2015/wordml/symex" xmlns:wpg="http://schemas.microsoft.com/office/word/2010/wordprocessingGroup" xmlns:wpi="http://schemas.microsoft.com/office/word/2010/wordprocessingInk" xmlns:wne="http://schemas.microsoft.com/office/word/2006/wordml" xmlns:wps="http://schemas.microsoft.com/office/word/2010/wordprocessingShape" mc:Ignorable="w14 w15 w16se w16cid wp14">
+<w:numbering xmlns:wpc="http://schemas.microsoft.com/office/word/2010/wordprocessingCanvas" xmlns:cx="http://schemas.microsoft.com/office/drawing/2014/chartex" xmlns:cx1="http://schemas.microsoft.com/office/drawing/2015/9/8/chartex" xmlns:cx2="http://schemas.microsoft.com/office/drawing/2015/10/21/chartex" xmlns:cx3="http://schemas.microsoft.com/office/drawing/2016/5/9/chartex" xmlns:cx4="http://schemas.microsoft.com/office/drawing/2016/5/10/chartex" xmlns:cx5="http://schemas.microsoft.com/office/drawing/2016/5/11/chartex" xmlns:cx6="http://schemas.microsoft.com/office/drawing/2016/5/12/chartex" xmlns:cx7="http://schemas.microsoft.com/office/drawing/2016/5/13/chartex" xmlns:cx8="http://schemas.microsoft.com/office/drawing/2016/5/14/chartex" xmlns:mc="http://schemas.openxmlformats.org/markup-compatibility/2006" xmlns:aink="http://schemas.microsoft.com/office/drawing/2016/ink" xmlns:am3d="http://schemas.microsoft.com/office/drawing/2017/model3d" xmlns:o="urn:schemas-microsoft-com:office:office" xmlns:oel="http://schemas.microsoft.com/office/2019/extlst" xmlns:r="http://schemas.openxmlformats.org/officeDocument/2006/relationships" xmlns:m="http://schemas.openxmlformats.org/officeDocument/2006/math" xmlns:v="urn:schemas-microsoft-com:vml" xmlns:wp14="http://schemas.microsoft.com/office/word/2010/wordprocessingDrawing" xmlns:wp="http://schemas.openxmlformats.org/drawingml/2006/wordprocessingDrawing" xmlns:w10="urn:schemas-microsoft-com:office:word" xmlns:w="http://schemas.openxmlformats.org/wordprocessingml/2006/main" xmlns:w14="http://schemas.microsoft.com/office/word/2010/wordml" xmlns:w15="http://schemas.microsoft.com/office/word/2012/wordml" xmlns:w16cex="http://schemas.microsoft.com/office/word/2018/wordml/cex" xmlns:w16cid="http://schemas.microsoft.com/office/word/2016/wordml/cid" xmlns:w16="http://schemas.microsoft.com/office/word/2018/wordml" xmlns:w16du="http://schemas.microsoft.com/office/word/2023/wordml/word16du" xmlns:w16sdtdh="http://schemas.microsoft.com/office/word/2020/wordml/sdtdatahash" xmlns:w16se="http://schemas.microsoft.com/office/word/2015/wordml/symex" xmlns:wpg="http://schemas.microsoft.com/office/word/2010/wordprocessingGroup" xmlns:wpi="http://schemas.microsoft.com/office/word/2010/wordprocessingInk" xmlns:wne="http://schemas.microsoft.com/office/word/2006/wordml" xmlns:wps="http://schemas.microsoft.com/office/word/2010/wordprocessingShape" mc:Ignorable="w14 w15 w16se w16cid w16 w16cex w16sdtdh wp14">
   <w:abstractNum w:abstractNumId="0" w15:restartNumberingAfterBreak="0">
     <w:nsid w:val="263860CA"/>
     <w:multiLevelType w:val="multilevel"/>
@@ -4075,16 +7067,102 @@
       </w:rPr>
     </w:lvl>
   </w:abstractNum>
-  <w:num w:numId="1">
+  <w:abstractNum w:abstractNumId="3" w15:restartNumberingAfterBreak="0">
+    <w:nsid w:val="6CEA142B"/>
+    <w:multiLevelType w:val="hybridMultilevel"/>
+    <w:tmpl w:val="B694FBDE"/>
+    <w:lvl w:ilvl="0" w:tplc="6D48C9A8">
+      <w:start w:val="1"/>
+      <w:numFmt w:val="decimal"/>
+      <w:lvlText w:val="%1."/>
+      <w:lvlJc w:val="left"/>
+      <w:pPr>
+        <w:ind w:left="720" w:hanging="360"/>
+      </w:pPr>
+    </w:lvl>
+    <w:lvl w:ilvl="1" w:tplc="A9826ACE">
+      <w:start w:val="1"/>
+      <w:numFmt w:val="decimal"/>
+      <w:lvlText w:val="%2."/>
+      <w:lvlJc w:val="left"/>
+      <w:pPr>
+        <w:ind w:left="1440" w:hanging="360"/>
+      </w:pPr>
+    </w:lvl>
+    <w:lvl w:ilvl="2" w:tplc="CD4C8224">
+      <w:start w:val="1"/>
+      <w:numFmt w:val="lowerRoman"/>
+      <w:lvlText w:val="%3."/>
+      <w:lvlJc w:val="right"/>
+      <w:pPr>
+        <w:ind w:left="2160" w:hanging="180"/>
+      </w:pPr>
+    </w:lvl>
+    <w:lvl w:ilvl="3" w:tplc="48B015BE">
+      <w:start w:val="1"/>
+      <w:numFmt w:val="decimal"/>
+      <w:lvlText w:val="%4."/>
+      <w:lvlJc w:val="left"/>
+      <w:pPr>
+        <w:ind w:left="2880" w:hanging="360"/>
+      </w:pPr>
+    </w:lvl>
+    <w:lvl w:ilvl="4" w:tplc="70AA8E74">
+      <w:start w:val="1"/>
+      <w:numFmt w:val="lowerLetter"/>
+      <w:lvlText w:val="%5."/>
+      <w:lvlJc w:val="left"/>
+      <w:pPr>
+        <w:ind w:left="3600" w:hanging="360"/>
+      </w:pPr>
+    </w:lvl>
+    <w:lvl w:ilvl="5" w:tplc="87EE4C28">
+      <w:start w:val="1"/>
+      <w:numFmt w:val="lowerRoman"/>
+      <w:lvlText w:val="%6."/>
+      <w:lvlJc w:val="right"/>
+      <w:pPr>
+        <w:ind w:left="4320" w:hanging="180"/>
+      </w:pPr>
+    </w:lvl>
+    <w:lvl w:ilvl="6" w:tplc="27FC59B6">
+      <w:start w:val="1"/>
+      <w:numFmt w:val="decimal"/>
+      <w:lvlText w:val="%7."/>
+      <w:lvlJc w:val="left"/>
+      <w:pPr>
+        <w:ind w:left="5040" w:hanging="360"/>
+      </w:pPr>
+    </w:lvl>
+    <w:lvl w:ilvl="7" w:tplc="195EB03C">
+      <w:start w:val="1"/>
+      <w:numFmt w:val="lowerLetter"/>
+      <w:lvlText w:val="%8."/>
+      <w:lvlJc w:val="left"/>
+      <w:pPr>
+        <w:ind w:left="5760" w:hanging="360"/>
+      </w:pPr>
+    </w:lvl>
+    <w:lvl w:ilvl="8" w:tplc="688079D8">
+      <w:start w:val="1"/>
+      <w:numFmt w:val="lowerRoman"/>
+      <w:lvlText w:val="%9."/>
+      <w:lvlJc w:val="right"/>
+      <w:pPr>
+        <w:ind w:left="6480" w:hanging="180"/>
+      </w:pPr>
+    </w:lvl>
+  </w:abstractNum>
+  <w:num w:numId="1" w16cid:durableId="941301910">
     <w:abstractNumId w:val="2"/>
   </w:num>
-  <w:num w:numId="2">
+  <w:num w:numId="2" w16cid:durableId="232469111">
     <w:abstractNumId w:val="0"/>
   </w:num>
-  <w:num w:numId="3">
+  <w:num w:numId="3" w16cid:durableId="2064206497">
     <w:abstractNumId w:val="1"/>
   </w:num>
-  <w:num w:numId="4">
+  <w:num w:numId="4" w16cid:durableId="1067532290">
     <w:abstractNumId w:val="1"/>
     <w:lvlOverride w:ilvl="0">
       <w:startOverride w:val="1"/>
@@ -4114,11 +7192,14 @@
       <w:startOverride w:val="1"/>
     </w:lvlOverride>
   </w:num>
+  <w:num w:numId="5" w16cid:durableId="685598260">
+    <w:abstractNumId w:val="3"/>
+  </w:num>
 </w:numbering>
 </file>
 
 <file path=word/styles.xml><?xml version="1.0" encoding="utf-8"?>
-<w:styles xmlns:mc="http://schemas.openxmlformats.org/markup-compatibility/2006" xmlns:r="http://schemas.openxmlformats.org/officeDocument/2006/relationships" xmlns:w="http://schemas.openxmlformats.org/wordprocessingml/2006/main" xmlns:w14="http://schemas.microsoft.com/office/word/2010/wordml" xmlns:w15="http://schemas.microsoft.com/office/word/2012/wordml" xmlns:w16cid="http://schemas.microsoft.com/office/word/2016/wordml/cid" xmlns:w16se="http://schemas.microsoft.com/office/word/2015/wordml/symex" mc:Ignorable="w14 w15 w16se w16cid">
+<w:styles xmlns:mc="http://schemas.openxmlformats.org/markup-compatibility/2006" xmlns:r="http://schemas.openxmlformats.org/officeDocument/2006/relationships" xmlns:w="http://schemas.openxmlformats.org/wordprocessingml/2006/main" xmlns:w14="http://schemas.microsoft.com/office/word/2010/wordml" xmlns:w15="http://schemas.microsoft.com/office/word/2012/wordml" xmlns:w16cex="http://schemas.microsoft.com/office/word/2018/wordml/cex" xmlns:w16cid="http://schemas.microsoft.com/office/word/2016/wordml/cid" xmlns:w16="http://schemas.microsoft.com/office/word/2018/wordml" xmlns:w16sdtdh="http://schemas.microsoft.com/office/word/2020/wordml/sdtdatahash" xmlns:w16se="http://schemas.microsoft.com/office/word/2015/wordml/symex" mc:Ignorable="w14 w15 w16se w16cid w16 w16cex w16sdtdh">
   <w:docDefaults>
     <w:rPrDefault>
       <w:rPr>
@@ -4134,7 +7215,7 @@
       </w:pPr>
     </w:pPrDefault>
   </w:docDefaults>
-  <w:latentStyles w:defLockedState="0" w:defUIPriority="99" w:defSemiHidden="0" w:defUnhideWhenUsed="0" w:defQFormat="0" w:count="375">
+  <w:latentStyles w:defLockedState="0" w:defUIPriority="99" w:defSemiHidden="0" w:defUnhideWhenUsed="0" w:defQFormat="0" w:count="376">
     <w:lsdException w:name="Normal" w:uiPriority="0" w:qFormat="1"/>
     <w:lsdException w:name="heading 1" w:uiPriority="9" w:qFormat="1"/>
     <w:lsdException w:name="heading 2" w:semiHidden="1" w:uiPriority="9" w:unhideWhenUsed="1" w:qFormat="1"/>
@@ -4240,7 +7321,6 @@
     <w:lsdException w:name="HTML Sample" w:semiHidden="1" w:unhideWhenUsed="1"/>
     <w:lsdException w:name="HTML Typewriter" w:semiHidden="1" w:unhideWhenUsed="1"/>
     <w:lsdException w:name="HTML Variable" w:semiHidden="1" w:unhideWhenUsed="1"/>
-    <w:lsdException w:name="Normal Table" w:semiHidden="1" w:unhideWhenUsed="1"/>
     <w:lsdException w:name="annotation subject" w:semiHidden="1" w:unhideWhenUsed="1"/>
     <w:lsdException w:name="No List" w:semiHidden="1" w:unhideWhenUsed="1"/>
     <w:lsdException w:name="Outline List 1" w:semiHidden="1" w:unhideWhenUsed="1"/>
@@ -4287,10 +7367,8 @@
     <w:lsdException w:name="Table Subtle 2" w:semiHidden="1" w:unhideWhenUsed="1"/>
     <w:lsdException w:name="Table Web 1" w:semiHidden="1" w:unhideWhenUsed="1"/>
     <w:lsdException w:name="Table Web 2" w:semiHidden="1" w:unhideWhenUsed="1"/>
-    <w:lsdException w:name="Table Web 3" w:semiHidden="1" w:unhideWhenUsed="1"/>
     <w:lsdException w:name="Balloon Text" w:semiHidden="1" w:unhideWhenUsed="1"/>
     <w:lsdException w:name="Table Grid" w:uiPriority="39"/>
-    <w:lsdException w:name="Table Theme" w:semiHidden="1" w:unhideWhenUsed="1"/>
     <w:lsdException w:name="Placeholder Text" w:semiHidden="1"/>
     <w:lsdException w:name="No Spacing" w:uiPriority="1" w:qFormat="1"/>
     <w:lsdException w:name="Light Shading" w:uiPriority="60"/>
@@ -4510,6 +7588,7 @@
     <w:lsdException w:name="Smart Hyperlink" w:semiHidden="1" w:unhideWhenUsed="1"/>
     <w:lsdException w:name="Hashtag" w:semiHidden="1" w:unhideWhenUsed="1"/>
     <w:lsdException w:name="Unresolved Mention" w:semiHidden="1" w:unhideWhenUsed="1"/>
+    <w:lsdException w:name="Smart Link" w:semiHidden="1" w:unhideWhenUsed="1"/>
   </w:latentStyles>
   <w:style w:type="paragraph" w:default="1" w:styleId="Normal">
     <w:name w:val="Normal"/>

</xml_diff>